<commit_message>
update with lambda func
</commit_message>
<xml_diff>
--- a/docs/S1108900CDP.docx
+++ b/docs/S1108900CDP.docx
@@ -715,7 +715,13 @@
               <w:tab w:val="right" w:leader="dot" w:pos="9010"/>
             </w:tabs>
             <w:rPr>
+              <w:rFonts w:eastAsiaTheme="minorEastAsia" w:cstheme="minorBidi"/>
+              <w:b w:val="0"/>
+              <w:bCs w:val="0"/>
+              <w:i w:val="0"/>
+              <w:iCs w:val="0"/>
               <w:noProof/>
+              <w:lang w:eastAsia="en-GB"/>
             </w:rPr>
           </w:pPr>
           <w:r>
@@ -735,7 +741,7 @@
             </w:rPr>
             <w:fldChar w:fldCharType="separate"/>
           </w:r>
-          <w:hyperlink w:anchor="_Toc100744368" w:history="1">
+          <w:hyperlink w:anchor="_Toc101049831" w:history="1">
             <w:r>
               <w:rPr>
                 <w:rStyle w:val="Hyperlink"/>
@@ -764,7 +770,7 @@
                 <w:noProof/>
                 <w:webHidden/>
               </w:rPr>
-              <w:instrText xml:space="preserve"> PAGEREF _Toc100744368 \h </w:instrText>
+              <w:instrText xml:space="preserve"> PAGEREF _Toc101049831 \h </w:instrText>
             </w:r>
             <w:r>
               <w:rPr>
@@ -802,10 +808,16 @@
               <w:tab w:val="right" w:leader="dot" w:pos="9010"/>
             </w:tabs>
             <w:rPr>
+              <w:rFonts w:eastAsiaTheme="minorEastAsia" w:cstheme="minorBidi"/>
+              <w:b w:val="0"/>
+              <w:bCs w:val="0"/>
               <w:noProof/>
+              <w:sz w:val="24"/>
+              <w:szCs w:val="24"/>
+              <w:lang w:eastAsia="en-GB"/>
             </w:rPr>
           </w:pPr>
-          <w:hyperlink w:anchor="_Toc100744369" w:history="1">
+          <w:hyperlink w:anchor="_Toc101049832" w:history="1">
             <w:r>
               <w:rPr>
                 <w:rStyle w:val="Hyperlink"/>
@@ -813,25 +825,7 @@
                 <w:noProof/>
                 <w:lang w:eastAsia="en-GB"/>
               </w:rPr>
-              <w:t>Description of problem and your approach to solve it. You can also</w:t>
-            </w:r>
-            <w:r>
-              <w:rPr>
-                <w:rStyle w:val="Hyperlink"/>
-                <w:rFonts w:ascii="Times New Roman" w:eastAsia="Times New Roman" w:hAnsi="Times New Roman" w:cs="Times New Roman"/>
-                <w:noProof/>
-                <w:lang w:eastAsia="en-GB"/>
-              </w:rPr>
-              <w:t xml:space="preserve"> </w:t>
-            </w:r>
-            <w:r>
-              <w:rPr>
-                <w:rStyle w:val="Hyperlink"/>
-                <w:rFonts w:eastAsia="Times New Roman"/>
-                <w:noProof/>
-                <w:lang w:eastAsia="en-GB"/>
-              </w:rPr>
-              <w:t>suggest improvements/changes to the application architecture</w:t>
+              <w:t>Description of problem and your approach to solve it.</w:t>
             </w:r>
             <w:r>
               <w:rPr>
@@ -852,7 +846,7 @@
                 <w:noProof/>
                 <w:webHidden/>
               </w:rPr>
-              <w:instrText xml:space="preserve"> PAGEREF _Toc100744369 \h </w:instrText>
+              <w:instrText xml:space="preserve"> PAGEREF _Toc101049832 \h </w:instrText>
             </w:r>
             <w:r>
               <w:rPr>
@@ -890,36 +884,23 @@
               <w:tab w:val="right" w:leader="dot" w:pos="9010"/>
             </w:tabs>
             <w:rPr>
+              <w:rFonts w:eastAsiaTheme="minorEastAsia" w:cstheme="minorBidi"/>
+              <w:b w:val="0"/>
+              <w:bCs w:val="0"/>
               <w:noProof/>
+              <w:sz w:val="24"/>
+              <w:szCs w:val="24"/>
+              <w:lang w:eastAsia="en-GB"/>
             </w:rPr>
           </w:pPr>
-          <w:hyperlink w:anchor="_Toc100744370" w:history="1">
+          <w:hyperlink w:anchor="_Toc101049833" w:history="1">
             <w:r>
               <w:rPr>
                 <w:rStyle w:val="Hyperlink"/>
-                <w:rFonts w:eastAsia="Times New Roman"/>
                 <w:noProof/>
                 <w:lang w:eastAsia="en-GB"/>
               </w:rPr>
-              <w:t>SN.CPD GA/FT Coursework. 2021-22 Tri B. Diet 1 Page 5 of 5</w:t>
-            </w:r>
-            <w:r>
-              <w:rPr>
-                <w:rStyle w:val="Hyperlink"/>
-                <w:rFonts w:ascii="Times New Roman" w:eastAsia="Times New Roman" w:hAnsi="Times New Roman" w:cs="Times New Roman"/>
-                <w:noProof/>
-                <w:lang w:eastAsia="en-GB"/>
-              </w:rPr>
-              <w:t xml:space="preserve"> </w:t>
-            </w:r>
-            <w:r>
-              <w:rPr>
-                <w:rStyle w:val="Hyperlink"/>
-                <w:rFonts w:eastAsia="Times New Roman"/>
-                <w:noProof/>
-                <w:lang w:eastAsia="en-GB"/>
-              </w:rPr>
-              <w:t>shown in Figure 1 providing justifications.</w:t>
+              <w:t>Syntax Errors</w:t>
             </w:r>
             <w:r>
               <w:rPr>
@@ -940,7 +921,7 @@
                 <w:noProof/>
                 <w:webHidden/>
               </w:rPr>
-              <w:instrText xml:space="preserve"> PAGEREF _Toc100744370 \h </w:instrText>
+              <w:instrText xml:space="preserve"> PAGEREF _Toc101049833 \h </w:instrText>
             </w:r>
             <w:r>
               <w:rPr>
@@ -978,10 +959,242 @@
               <w:tab w:val="right" w:leader="dot" w:pos="9010"/>
             </w:tabs>
             <w:rPr>
+              <w:rFonts w:eastAsiaTheme="minorEastAsia" w:cstheme="minorBidi"/>
+              <w:b w:val="0"/>
+              <w:bCs w:val="0"/>
               <w:noProof/>
+              <w:sz w:val="24"/>
+              <w:szCs w:val="24"/>
+              <w:lang w:eastAsia="en-GB"/>
             </w:rPr>
           </w:pPr>
-          <w:hyperlink w:anchor="_Toc100744371" w:history="1">
+          <w:hyperlink w:anchor="_Toc101049834" w:history="1">
+            <w:r>
+              <w:rPr>
+                <w:rStyle w:val="Hyperlink"/>
+                <w:rFonts w:eastAsia="Times New Roman" w:cstheme="majorHAnsi"/>
+                <w:noProof/>
+                <w:lang w:eastAsia="en-GB"/>
+              </w:rPr>
+              <w:t>Bucket Name</w:t>
+            </w:r>
+            <w:r>
+              <w:rPr>
+                <w:noProof/>
+                <w:webHidden/>
+              </w:rPr>
+              <w:tab/>
+            </w:r>
+            <w:r>
+              <w:rPr>
+                <w:noProof/>
+                <w:webHidden/>
+              </w:rPr>
+              <w:fldChar w:fldCharType="begin"/>
+            </w:r>
+            <w:r>
+              <w:rPr>
+                <w:noProof/>
+                <w:webHidden/>
+              </w:rPr>
+              <w:instrText xml:space="preserve"> PAGEREF _Toc101049834 \h </w:instrText>
+            </w:r>
+            <w:r>
+              <w:rPr>
+                <w:noProof/>
+                <w:webHidden/>
+              </w:rPr>
+            </w:r>
+            <w:r>
+              <w:rPr>
+                <w:noProof/>
+                <w:webHidden/>
+              </w:rPr>
+              <w:fldChar w:fldCharType="separate"/>
+            </w:r>
+            <w:r>
+              <w:rPr>
+                <w:noProof/>
+                <w:webHidden/>
+              </w:rPr>
+              <w:t>2</w:t>
+            </w:r>
+            <w:r>
+              <w:rPr>
+                <w:noProof/>
+                <w:webHidden/>
+              </w:rPr>
+              <w:fldChar w:fldCharType="end"/>
+            </w:r>
+          </w:hyperlink>
+        </w:p>
+        <w:p>
+          <w:pPr>
+            <w:pStyle w:val="TOC2"/>
+            <w:tabs>
+              <w:tab w:val="right" w:leader="dot" w:pos="9010"/>
+            </w:tabs>
+            <w:rPr>
+              <w:rFonts w:eastAsiaTheme="minorEastAsia" w:cstheme="minorBidi"/>
+              <w:b w:val="0"/>
+              <w:bCs w:val="0"/>
+              <w:noProof/>
+              <w:sz w:val="24"/>
+              <w:szCs w:val="24"/>
+              <w:lang w:eastAsia="en-GB"/>
+            </w:rPr>
+          </w:pPr>
+          <w:hyperlink w:anchor="_Toc101049835" w:history="1">
+            <w:r>
+              <w:rPr>
+                <w:rStyle w:val="Hyperlink"/>
+                <w:noProof/>
+                <w:lang w:eastAsia="en-GB"/>
+              </w:rPr>
+              <w:t>Subscription to SNS</w:t>
+            </w:r>
+            <w:r>
+              <w:rPr>
+                <w:noProof/>
+                <w:webHidden/>
+              </w:rPr>
+              <w:tab/>
+            </w:r>
+            <w:r>
+              <w:rPr>
+                <w:noProof/>
+                <w:webHidden/>
+              </w:rPr>
+              <w:fldChar w:fldCharType="begin"/>
+            </w:r>
+            <w:r>
+              <w:rPr>
+                <w:noProof/>
+                <w:webHidden/>
+              </w:rPr>
+              <w:instrText xml:space="preserve"> PAGEREF _Toc101049835 \h </w:instrText>
+            </w:r>
+            <w:r>
+              <w:rPr>
+                <w:noProof/>
+                <w:webHidden/>
+              </w:rPr>
+            </w:r>
+            <w:r>
+              <w:rPr>
+                <w:noProof/>
+                <w:webHidden/>
+              </w:rPr>
+              <w:fldChar w:fldCharType="separate"/>
+            </w:r>
+            <w:r>
+              <w:rPr>
+                <w:noProof/>
+                <w:webHidden/>
+              </w:rPr>
+              <w:t>3</w:t>
+            </w:r>
+            <w:r>
+              <w:rPr>
+                <w:noProof/>
+                <w:webHidden/>
+              </w:rPr>
+              <w:fldChar w:fldCharType="end"/>
+            </w:r>
+          </w:hyperlink>
+        </w:p>
+        <w:p>
+          <w:pPr>
+            <w:pStyle w:val="TOC2"/>
+            <w:tabs>
+              <w:tab w:val="right" w:leader="dot" w:pos="9010"/>
+            </w:tabs>
+            <w:rPr>
+              <w:rFonts w:eastAsiaTheme="minorEastAsia" w:cstheme="minorBidi"/>
+              <w:b w:val="0"/>
+              <w:bCs w:val="0"/>
+              <w:noProof/>
+              <w:sz w:val="24"/>
+              <w:szCs w:val="24"/>
+              <w:lang w:eastAsia="en-GB"/>
+            </w:rPr>
+          </w:pPr>
+          <w:hyperlink w:anchor="_Toc101049836" w:history="1">
+            <w:r>
+              <w:rPr>
+                <w:rStyle w:val="Hyperlink"/>
+                <w:noProof/>
+                <w:lang w:eastAsia="en-GB"/>
+              </w:rPr>
+              <w:t>Cloud Formation Template</w:t>
+            </w:r>
+            <w:r>
+              <w:rPr>
+                <w:noProof/>
+                <w:webHidden/>
+              </w:rPr>
+              <w:tab/>
+            </w:r>
+            <w:r>
+              <w:rPr>
+                <w:noProof/>
+                <w:webHidden/>
+              </w:rPr>
+              <w:fldChar w:fldCharType="begin"/>
+            </w:r>
+            <w:r>
+              <w:rPr>
+                <w:noProof/>
+                <w:webHidden/>
+              </w:rPr>
+              <w:instrText xml:space="preserve"> PAGEREF _Toc101049836 \h </w:instrText>
+            </w:r>
+            <w:r>
+              <w:rPr>
+                <w:noProof/>
+                <w:webHidden/>
+              </w:rPr>
+            </w:r>
+            <w:r>
+              <w:rPr>
+                <w:noProof/>
+                <w:webHidden/>
+              </w:rPr>
+              <w:fldChar w:fldCharType="separate"/>
+            </w:r>
+            <w:r>
+              <w:rPr>
+                <w:noProof/>
+                <w:webHidden/>
+              </w:rPr>
+              <w:t>4</w:t>
+            </w:r>
+            <w:r>
+              <w:rPr>
+                <w:noProof/>
+                <w:webHidden/>
+              </w:rPr>
+              <w:fldChar w:fldCharType="end"/>
+            </w:r>
+          </w:hyperlink>
+        </w:p>
+        <w:p>
+          <w:pPr>
+            <w:pStyle w:val="TOC2"/>
+            <w:tabs>
+              <w:tab w:val="right" w:leader="dot" w:pos="9010"/>
+            </w:tabs>
+            <w:rPr>
+              <w:rFonts w:eastAsiaTheme="minorEastAsia" w:cstheme="minorBidi"/>
+              <w:b w:val="0"/>
+              <w:bCs w:val="0"/>
+              <w:noProof/>
+              <w:sz w:val="24"/>
+              <w:szCs w:val="24"/>
+              <w:lang w:eastAsia="en-GB"/>
+            </w:rPr>
+          </w:pPr>
+          <w:hyperlink w:anchor="_Toc101049837" w:history="1">
             <w:r>
               <w:rPr>
                 <w:rStyle w:val="Hyperlink"/>
@@ -989,25 +1202,7 @@
                 <w:noProof/>
                 <w:lang w:eastAsia="en-GB"/>
               </w:rPr>
-              <w:t>Description of how the application can be cost optimised considering</w:t>
-            </w:r>
-            <w:r>
-              <w:rPr>
-                <w:rStyle w:val="Hyperlink"/>
-                <w:rFonts w:ascii="Times New Roman" w:eastAsia="Times New Roman" w:hAnsi="Times New Roman" w:cs="Times New Roman"/>
-                <w:noProof/>
-                <w:lang w:eastAsia="en-GB"/>
-              </w:rPr>
-              <w:t xml:space="preserve"> </w:t>
-            </w:r>
-            <w:r>
-              <w:rPr>
-                <w:rStyle w:val="Hyperlink"/>
-                <w:rFonts w:eastAsia="Times New Roman"/>
-                <w:noProof/>
-                <w:lang w:eastAsia="en-GB"/>
-              </w:rPr>
-              <w:t>many image files uploads and running over a longer period of time</w:t>
+              <w:t>Description of how the application can be cost optimised</w:t>
             </w:r>
             <w:r>
               <w:rPr>
@@ -1028,7 +1223,7 @@
                 <w:noProof/>
                 <w:webHidden/>
               </w:rPr>
-              <w:instrText xml:space="preserve"> PAGEREF _Toc100744371 \h </w:instrText>
+              <w:instrText xml:space="preserve"> PAGEREF _Toc101049837 \h </w:instrText>
             </w:r>
             <w:r>
               <w:rPr>
@@ -1048,7 +1243,7 @@
                 <w:noProof/>
                 <w:webHidden/>
               </w:rPr>
-              <w:t>2</w:t>
+              <w:t>5</w:t>
             </w:r>
             <w:r>
               <w:rPr>
@@ -1066,10 +1261,16 @@
               <w:tab w:val="right" w:leader="dot" w:pos="9010"/>
             </w:tabs>
             <w:rPr>
+              <w:rFonts w:eastAsiaTheme="minorEastAsia" w:cstheme="minorBidi"/>
+              <w:b w:val="0"/>
+              <w:bCs w:val="0"/>
+              <w:i w:val="0"/>
+              <w:iCs w:val="0"/>
               <w:noProof/>
+              <w:lang w:eastAsia="en-GB"/>
             </w:rPr>
           </w:pPr>
-          <w:hyperlink w:anchor="_Toc100744372" w:history="1">
+          <w:hyperlink w:anchor="_Toc101049838" w:history="1">
             <w:r>
               <w:rPr>
                 <w:rStyle w:val="Hyperlink"/>
@@ -1098,7 +1299,7 @@
                 <w:noProof/>
                 <w:webHidden/>
               </w:rPr>
-              <w:instrText xml:space="preserve"> PAGEREF _Toc100744372 \h </w:instrText>
+              <w:instrText xml:space="preserve"> PAGEREF _Toc101049838 \h </w:instrText>
             </w:r>
             <w:r>
               <w:rPr>
@@ -1118,7 +1319,7 @@
                 <w:noProof/>
                 <w:webHidden/>
               </w:rPr>
-              <w:t>3</w:t>
+              <w:t>6</w:t>
             </w:r>
             <w:r>
               <w:rPr>
@@ -1136,10 +1337,16 @@
               <w:tab w:val="right" w:leader="dot" w:pos="9010"/>
             </w:tabs>
             <w:rPr>
+              <w:rFonts w:eastAsiaTheme="minorEastAsia" w:cstheme="minorBidi"/>
+              <w:b w:val="0"/>
+              <w:bCs w:val="0"/>
               <w:noProof/>
+              <w:sz w:val="24"/>
+              <w:szCs w:val="24"/>
+              <w:lang w:eastAsia="en-GB"/>
             </w:rPr>
           </w:pPr>
-          <w:hyperlink w:anchor="_Toc100744373" w:history="1">
+          <w:hyperlink w:anchor="_Toc101049839" w:history="1">
             <w:r>
               <w:rPr>
                 <w:rStyle w:val="Hyperlink"/>
@@ -1186,7 +1393,7 @@
                 <w:noProof/>
                 <w:webHidden/>
               </w:rPr>
-              <w:instrText xml:space="preserve"> PAGEREF _Toc100744373 \h </w:instrText>
+              <w:instrText xml:space="preserve"> PAGEREF _Toc101049839 \h </w:instrText>
             </w:r>
             <w:r>
               <w:rPr>
@@ -1206,7 +1413,7 @@
                 <w:noProof/>
                 <w:webHidden/>
               </w:rPr>
-              <w:t>3</w:t>
+              <w:t>6</w:t>
             </w:r>
             <w:r>
               <w:rPr>
@@ -1224,10 +1431,16 @@
               <w:tab w:val="right" w:leader="dot" w:pos="9010"/>
             </w:tabs>
             <w:rPr>
+              <w:rFonts w:eastAsiaTheme="minorEastAsia" w:cstheme="minorBidi"/>
+              <w:b w:val="0"/>
+              <w:bCs w:val="0"/>
               <w:noProof/>
+              <w:sz w:val="24"/>
+              <w:szCs w:val="24"/>
+              <w:lang w:eastAsia="en-GB"/>
             </w:rPr>
           </w:pPr>
-          <w:hyperlink w:anchor="_Toc100744374" w:history="1">
+          <w:hyperlink w:anchor="_Toc101049840" w:history="1">
             <w:r>
               <w:rPr>
                 <w:rStyle w:val="Hyperlink"/>
@@ -1256,7 +1469,7 @@
                 <w:noProof/>
                 <w:webHidden/>
               </w:rPr>
-              <w:instrText xml:space="preserve"> PAGEREF _Toc100744374 \h </w:instrText>
+              <w:instrText xml:space="preserve"> PAGEREF _Toc101049840 \h </w:instrText>
             </w:r>
             <w:r>
               <w:rPr>
@@ -1276,7 +1489,81 @@
                 <w:noProof/>
                 <w:webHidden/>
               </w:rPr>
-              <w:t>3</w:t>
+              <w:t>6</w:t>
+            </w:r>
+            <w:r>
+              <w:rPr>
+                <w:noProof/>
+                <w:webHidden/>
+              </w:rPr>
+              <w:fldChar w:fldCharType="end"/>
+            </w:r>
+          </w:hyperlink>
+        </w:p>
+        <w:p>
+          <w:pPr>
+            <w:pStyle w:val="TOC1"/>
+            <w:tabs>
+              <w:tab w:val="right" w:leader="dot" w:pos="9010"/>
+            </w:tabs>
+            <w:rPr>
+              <w:rFonts w:eastAsiaTheme="minorEastAsia" w:cstheme="minorBidi"/>
+              <w:b w:val="0"/>
+              <w:bCs w:val="0"/>
+              <w:i w:val="0"/>
+              <w:iCs w:val="0"/>
+              <w:noProof/>
+              <w:lang w:eastAsia="en-GB"/>
+            </w:rPr>
+          </w:pPr>
+          <w:hyperlink w:anchor="_Toc101049841" w:history="1">
+            <w:r>
+              <w:rPr>
+                <w:rStyle w:val="Hyperlink"/>
+                <w:noProof/>
+              </w:rPr>
+              <w:t>References:</w:t>
+            </w:r>
+            <w:r>
+              <w:rPr>
+                <w:noProof/>
+                <w:webHidden/>
+              </w:rPr>
+              <w:tab/>
+            </w:r>
+            <w:r>
+              <w:rPr>
+                <w:noProof/>
+                <w:webHidden/>
+              </w:rPr>
+              <w:fldChar w:fldCharType="begin"/>
+            </w:r>
+            <w:r>
+              <w:rPr>
+                <w:noProof/>
+                <w:webHidden/>
+              </w:rPr>
+              <w:instrText xml:space="preserve"> PAGEREF _Toc101049841 \h </w:instrText>
+            </w:r>
+            <w:r>
+              <w:rPr>
+                <w:noProof/>
+                <w:webHidden/>
+              </w:rPr>
+            </w:r>
+            <w:r>
+              <w:rPr>
+                <w:noProof/>
+                <w:webHidden/>
+              </w:rPr>
+              <w:fldChar w:fldCharType="separate"/>
+            </w:r>
+            <w:r>
+              <w:rPr>
+                <w:noProof/>
+                <w:webHidden/>
+              </w:rPr>
+              <w:t>7</w:t>
             </w:r>
             <w:r>
               <w:rPr>
@@ -1362,7 +1649,7 @@
           <w:lang w:eastAsia="en-GB"/>
         </w:rPr>
       </w:pPr>
-      <w:bookmarkStart w:id="0" w:name="_Toc100744368"/>
+      <w:bookmarkStart w:id="0" w:name="_Toc101049831"/>
       <w:r>
         <w:rPr>
           <w:rFonts w:eastAsia="Times New Roman"/>
@@ -1388,99 +1675,1248 @@
           <w:lang w:eastAsia="en-GB"/>
         </w:rPr>
       </w:pPr>
-      <w:bookmarkStart w:id="1" w:name="_Toc100744369"/>
+      <w:bookmarkStart w:id="1" w:name="_Toc101049832"/>
       <w:r>
         <w:rPr>
           <w:rFonts w:eastAsia="Times New Roman"/>
           <w:lang w:eastAsia="en-GB"/>
         </w:rPr>
-        <w:t>Description of problem and your approach to solve it. You can also</w:t>
-      </w:r>
-      <w:r>
+        <w:t>Description of problem and your approach to solve it.</w:t>
+      </w:r>
+      <w:bookmarkEnd w:id="1"/>
+      <w:r>
+        <w:rPr>
+          <w:rFonts w:eastAsia="Times New Roman"/>
+          <w:lang w:eastAsia="en-GB"/>
+        </w:rPr>
+        <w:t xml:space="preserve"> </w:t>
+      </w:r>
+    </w:p>
+    <w:p>
+      <w:pPr>
+        <w:rPr>
+          <w:rFonts w:asciiTheme="majorHAnsi" w:hAnsiTheme="majorHAnsi" w:cstheme="majorHAnsi"/>
+          <w:sz w:val="22"/>
+          <w:szCs w:val="22"/>
+          <w:lang w:eastAsia="en-GB"/>
+        </w:rPr>
+      </w:pPr>
+      <w:r>
+        <w:rPr>
+          <w:rFonts w:asciiTheme="majorHAnsi" w:hAnsiTheme="majorHAnsi" w:cstheme="majorHAnsi"/>
+          <w:sz w:val="22"/>
+          <w:szCs w:val="22"/>
+          <w:lang w:eastAsia="en-GB"/>
+        </w:rPr>
+        <w:t>(</w:t>
+      </w:r>
+      <w:r>
+        <w:rPr>
+          <w:rFonts w:asciiTheme="majorHAnsi" w:hAnsiTheme="majorHAnsi" w:cstheme="majorHAnsi"/>
+          <w:sz w:val="22"/>
+          <w:szCs w:val="22"/>
+          <w:lang w:eastAsia="en-GB"/>
+        </w:rPr>
+        <w:t>You can also suggest improvements/changes to the application architecture</w:t>
+      </w:r>
+      <w:r>
+        <w:rPr>
+          <w:rFonts w:asciiTheme="majorHAnsi" w:hAnsiTheme="majorHAnsi" w:cstheme="majorHAnsi"/>
+          <w:sz w:val="22"/>
+          <w:szCs w:val="22"/>
+          <w:lang w:eastAsia="en-GB"/>
+        </w:rPr>
+        <w:t>)</w:t>
+      </w:r>
+    </w:p>
+    <w:p>
+      <w:pPr>
+        <w:pStyle w:val="Heading2"/>
+        <w:rPr>
+          <w:rFonts w:eastAsia="Times New Roman"/>
+          <w:lang w:eastAsia="en-GB"/>
+        </w:rPr>
+      </w:pPr>
+    </w:p>
+    <w:p>
+      <w:pPr>
+        <w:pStyle w:val="Heading2"/>
+        <w:rPr>
+          <w:lang w:eastAsia="en-GB"/>
+        </w:rPr>
+      </w:pPr>
+      <w:bookmarkStart w:id="2" w:name="_Toc101049833"/>
+      <w:r>
+        <w:rPr>
+          <w:lang w:eastAsia="en-GB"/>
+        </w:rPr>
+        <w:t>Syntax Errors</w:t>
+      </w:r>
+      <w:bookmarkEnd w:id="2"/>
+    </w:p>
+    <w:p>
+      <w:pPr>
+        <w:rPr>
+          <w:lang w:eastAsia="en-GB"/>
+        </w:rPr>
+      </w:pPr>
+    </w:p>
+    <w:p>
+      <w:pPr>
+        <w:rPr>
+          <w:rFonts w:asciiTheme="majorHAnsi" w:hAnsiTheme="majorHAnsi" w:cstheme="majorHAnsi"/>
+          <w:b/>
+          <w:bCs/>
+          <w:sz w:val="22"/>
+          <w:szCs w:val="22"/>
+          <w:lang w:eastAsia="en-GB"/>
+        </w:rPr>
+      </w:pPr>
+      <w:r>
+        <w:rPr>
+          <w:rFonts w:asciiTheme="majorHAnsi" w:hAnsiTheme="majorHAnsi" w:cstheme="majorHAnsi"/>
+          <w:b/>
+          <w:bCs/>
+          <w:sz w:val="22"/>
+          <w:szCs w:val="22"/>
+          <w:lang w:eastAsia="en-GB"/>
+        </w:rPr>
+        <w:t>Installing boto3</w:t>
+      </w:r>
+    </w:p>
+    <w:p>
+      <w:pPr>
+        <w:rPr>
+          <w:rFonts w:asciiTheme="majorHAnsi" w:hAnsiTheme="majorHAnsi" w:cstheme="majorHAnsi"/>
+          <w:sz w:val="22"/>
+          <w:szCs w:val="22"/>
+          <w:lang w:eastAsia="en-GB"/>
+        </w:rPr>
+      </w:pPr>
+      <w:r>
+        <w:rPr>
+          <w:rFonts w:asciiTheme="majorHAnsi" w:hAnsiTheme="majorHAnsi" w:cstheme="majorHAnsi"/>
+          <w:sz w:val="22"/>
+          <w:szCs w:val="22"/>
+          <w:lang w:eastAsia="en-GB"/>
+        </w:rPr>
+        <w:t>When I got cloud9 running I initially had to install boto3 but made the mistake of putting</w:t>
+      </w:r>
+      <w:r>
+        <w:rPr>
+          <w:rFonts w:asciiTheme="majorHAnsi" w:hAnsiTheme="majorHAnsi" w:cstheme="majorHAnsi"/>
+          <w:sz w:val="22"/>
+          <w:szCs w:val="22"/>
+          <w:lang w:eastAsia="en-GB"/>
+        </w:rPr>
+        <w:t>:</w:t>
+      </w:r>
+    </w:p>
+    <w:p>
+      <w:pPr>
+        <w:rPr>
+          <w:rFonts w:ascii="American Typewriter" w:hAnsi="American Typewriter" w:cstheme="majorHAnsi"/>
+          <w:sz w:val="22"/>
+          <w:szCs w:val="22"/>
+          <w:lang w:eastAsia="en-GB"/>
+        </w:rPr>
+      </w:pPr>
+    </w:p>
+    <w:p>
+      <w:pPr>
+        <w:ind w:firstLine="720"/>
+        <w:rPr>
+          <w:rFonts w:ascii="American Typewriter" w:hAnsi="American Typewriter" w:cstheme="majorHAnsi"/>
+          <w:color w:val="FF0000"/>
+          <w:sz w:val="22"/>
+          <w:szCs w:val="22"/>
+          <w:lang w:eastAsia="en-GB"/>
+        </w:rPr>
+      </w:pPr>
+      <w:proofErr w:type="spellStart"/>
+      <w:r>
+        <w:rPr>
+          <w:rFonts w:ascii="American Typewriter" w:hAnsi="American Typewriter" w:cstheme="majorHAnsi"/>
+          <w:color w:val="FF0000"/>
+          <w:sz w:val="22"/>
+          <w:szCs w:val="22"/>
+          <w:lang w:eastAsia="en-GB"/>
+        </w:rPr>
+        <w:t>sudo</w:t>
+      </w:r>
+      <w:proofErr w:type="spellEnd"/>
+      <w:r>
+        <w:rPr>
+          <w:rFonts w:ascii="American Typewriter" w:hAnsi="American Typewriter" w:cstheme="majorHAnsi"/>
+          <w:color w:val="FF0000"/>
+          <w:sz w:val="22"/>
+          <w:szCs w:val="22"/>
+          <w:lang w:eastAsia="en-GB"/>
+        </w:rPr>
+        <w:t xml:space="preserve"> pip install bojo3</w:t>
+      </w:r>
+      <w:r>
+        <w:rPr>
+          <w:rFonts w:ascii="American Typewriter" w:hAnsi="American Typewriter" w:cstheme="majorHAnsi"/>
+          <w:color w:val="FF0000"/>
+          <w:sz w:val="22"/>
+          <w:szCs w:val="22"/>
+          <w:lang w:eastAsia="en-GB"/>
+        </w:rPr>
+        <w:t xml:space="preserve"> </w:t>
+      </w:r>
+    </w:p>
+    <w:p>
+      <w:pPr>
+        <w:ind w:firstLine="720"/>
+        <w:rPr>
+          <w:rFonts w:ascii="American Typewriter" w:hAnsi="American Typewriter" w:cstheme="majorHAnsi"/>
+          <w:color w:val="70AD47" w:themeColor="accent6"/>
+          <w:sz w:val="22"/>
+          <w:szCs w:val="22"/>
+          <w:lang w:eastAsia="en-GB"/>
+        </w:rPr>
+      </w:pPr>
+      <w:proofErr w:type="spellStart"/>
+      <w:r>
+        <w:rPr>
+          <w:rFonts w:ascii="American Typewriter" w:hAnsi="American Typewriter" w:cstheme="majorHAnsi"/>
+          <w:color w:val="70AD47" w:themeColor="accent6"/>
+          <w:sz w:val="22"/>
+          <w:szCs w:val="22"/>
+          <w:lang w:eastAsia="en-GB"/>
+        </w:rPr>
+        <w:t>sudo</w:t>
+      </w:r>
+      <w:proofErr w:type="spellEnd"/>
+      <w:r>
+        <w:rPr>
+          <w:rFonts w:ascii="American Typewriter" w:hAnsi="American Typewriter" w:cstheme="majorHAnsi"/>
+          <w:color w:val="70AD47" w:themeColor="accent6"/>
+          <w:sz w:val="22"/>
+          <w:szCs w:val="22"/>
+          <w:lang w:eastAsia="en-GB"/>
+        </w:rPr>
+        <w:t xml:space="preserve"> pip</w:t>
+      </w:r>
+      <w:r>
+        <w:rPr>
+          <w:rFonts w:ascii="American Typewriter" w:hAnsi="American Typewriter" w:cstheme="majorHAnsi"/>
+          <w:color w:val="70AD47" w:themeColor="accent6"/>
+          <w:sz w:val="22"/>
+          <w:szCs w:val="22"/>
+          <w:lang w:eastAsia="en-GB"/>
+        </w:rPr>
+        <w:t>3</w:t>
+      </w:r>
+      <w:r>
+        <w:rPr>
+          <w:rFonts w:ascii="American Typewriter" w:hAnsi="American Typewriter" w:cstheme="majorHAnsi"/>
+          <w:color w:val="70AD47" w:themeColor="accent6"/>
+          <w:sz w:val="22"/>
+          <w:szCs w:val="22"/>
+          <w:lang w:eastAsia="en-GB"/>
+        </w:rPr>
+        <w:t xml:space="preserve"> install bojo3</w:t>
+      </w:r>
+    </w:p>
+    <w:p>
+      <w:pPr>
+        <w:ind w:firstLine="720"/>
+        <w:rPr>
+          <w:rFonts w:ascii="American Typewriter" w:hAnsi="American Typewriter" w:cstheme="majorHAnsi"/>
+          <w:color w:val="FF0000"/>
+          <w:sz w:val="22"/>
+          <w:szCs w:val="22"/>
+          <w:lang w:eastAsia="en-GB"/>
+        </w:rPr>
+      </w:pPr>
+    </w:p>
+    <w:p>
+      <w:pPr>
+        <w:rPr>
+          <w:lang w:eastAsia="en-GB"/>
+        </w:rPr>
+      </w:pPr>
+    </w:p>
+    <w:p>
+      <w:pPr>
+        <w:pStyle w:val="Heading2"/>
+        <w:rPr>
+          <w:rFonts w:eastAsia="Times New Roman" w:cstheme="majorHAnsi"/>
+          <w:b/>
+          <w:bCs/>
+          <w:color w:val="000000" w:themeColor="text1"/>
+          <w:sz w:val="22"/>
+          <w:szCs w:val="22"/>
+          <w:lang w:eastAsia="en-GB"/>
+        </w:rPr>
+      </w:pPr>
+      <w:bookmarkStart w:id="3" w:name="_Toc101049834"/>
+      <w:r>
+        <w:rPr>
+          <w:rFonts w:eastAsia="Times New Roman" w:cstheme="majorHAnsi"/>
+          <w:b/>
+          <w:bCs/>
+          <w:color w:val="000000" w:themeColor="text1"/>
+          <w:sz w:val="22"/>
+          <w:szCs w:val="22"/>
+          <w:lang w:eastAsia="en-GB"/>
+        </w:rPr>
+        <w:t>Bucket Name</w:t>
+      </w:r>
+      <w:bookmarkEnd w:id="3"/>
+    </w:p>
+    <w:p>
+      <w:pPr>
+        <w:rPr>
+          <w:rFonts w:asciiTheme="majorHAnsi" w:eastAsia="Times New Roman" w:hAnsiTheme="majorHAnsi" w:cstheme="majorHAnsi"/>
+          <w:sz w:val="22"/>
+          <w:szCs w:val="22"/>
+          <w:lang w:eastAsia="en-GB"/>
+        </w:rPr>
+      </w:pPr>
+      <w:r>
+        <w:rPr>
+          <w:rFonts w:asciiTheme="majorHAnsi" w:eastAsia="Times New Roman" w:hAnsiTheme="majorHAnsi" w:cstheme="majorHAnsi"/>
+          <w:sz w:val="22"/>
+          <w:szCs w:val="22"/>
+          <w:lang w:eastAsia="en-GB"/>
+        </w:rPr>
+        <w:t>The bucket name can be between 3 and 63 characters long, and can contain only lower-case characters, numbers, periods, and dashes.</w:t>
+      </w:r>
+      <w:r>
+        <w:rPr>
+          <w:rFonts w:asciiTheme="majorHAnsi" w:eastAsia="Times New Roman" w:hAnsiTheme="majorHAnsi" w:cstheme="majorHAnsi"/>
+          <w:sz w:val="22"/>
+          <w:szCs w:val="22"/>
+          <w:lang w:eastAsia="en-GB"/>
+        </w:rPr>
+        <w:t xml:space="preserve"> I didn’t realise that this was a problem when creating the bucket inside the python script I was presented with the error when running the script. </w:t>
+      </w:r>
+    </w:p>
+    <w:p>
+      <w:pPr>
+        <w:rPr>
+          <w:rFonts w:asciiTheme="majorHAnsi" w:eastAsia="Times New Roman" w:hAnsiTheme="majorHAnsi" w:cstheme="majorHAnsi"/>
+          <w:sz w:val="22"/>
+          <w:szCs w:val="22"/>
+          <w:lang w:eastAsia="en-GB"/>
+        </w:rPr>
+      </w:pPr>
+    </w:p>
+    <w:p>
+      <w:pPr>
+        <w:jc w:val="center"/>
+        <w:rPr>
+          <w:rFonts w:asciiTheme="majorHAnsi" w:eastAsia="Times New Roman" w:hAnsiTheme="majorHAnsi" w:cstheme="majorHAnsi"/>
+          <w:sz w:val="22"/>
+          <w:szCs w:val="22"/>
+          <w:lang w:eastAsia="en-GB"/>
+        </w:rPr>
+      </w:pPr>
+      <w:r>
+        <w:rPr>
+          <w:rFonts w:ascii="Arial" w:eastAsia="Times New Roman" w:hAnsi="Arial" w:cs="Arial"/>
+          <w:noProof/>
+          <w:sz w:val="30"/>
+          <w:szCs w:val="30"/>
+          <w:lang w:eastAsia="en-GB"/>
+        </w:rPr>
+        <mc:AlternateContent>
+          <mc:Choice Requires="wps">
+            <w:drawing>
+              <wp:anchor distT="0" distB="0" distL="114300" distR="114300" simplePos="0" relativeHeight="251666432" behindDoc="0" locked="0" layoutInCell="1" allowOverlap="1" wp14:anchorId="4F66FB75" wp14:editId="1A47D6BC">
+                <wp:simplePos x="0" y="0"/>
+                <wp:positionH relativeFrom="column">
+                  <wp:posOffset>2261870</wp:posOffset>
+                </wp:positionH>
+                <wp:positionV relativeFrom="paragraph">
+                  <wp:posOffset>360771</wp:posOffset>
+                </wp:positionV>
+                <wp:extent cx="472622" cy="186871"/>
+                <wp:effectExtent l="25400" t="25400" r="35560" b="41910"/>
+                <wp:wrapNone/>
+                <wp:docPr id="5" name="Rectangle 5"/>
+                <wp:cNvGraphicFramePr/>
+                <a:graphic xmlns:a="http://schemas.openxmlformats.org/drawingml/2006/main">
+                  <a:graphicData uri="http://schemas.microsoft.com/office/word/2010/wordprocessingShape">
+                    <wps:wsp>
+                      <wps:cNvSpPr/>
+                      <wps:spPr>
+                        <a:xfrm>
+                          <a:off x="0" y="0"/>
+                          <a:ext cx="472622" cy="186871"/>
+                        </a:xfrm>
+                        <a:prstGeom prst="rect">
+                          <a:avLst/>
+                        </a:prstGeom>
+                        <a:noFill/>
+                        <a:ln w="57150">
+                          <a:solidFill>
+                            <a:srgbClr val="C00000"/>
+                          </a:solidFill>
+                        </a:ln>
+                      </wps:spPr>
+                      <wps:style>
+                        <a:lnRef idx="2">
+                          <a:schemeClr val="accent1">
+                            <a:shade val="50000"/>
+                          </a:schemeClr>
+                        </a:lnRef>
+                        <a:fillRef idx="1">
+                          <a:schemeClr val="accent1"/>
+                        </a:fillRef>
+                        <a:effectRef idx="0">
+                          <a:schemeClr val="accent1"/>
+                        </a:effectRef>
+                        <a:fontRef idx="minor">
+                          <a:schemeClr val="lt1"/>
+                        </a:fontRef>
+                      </wps:style>
+                      <wps:bodyPr rot="0" spcFirstLastPara="0" vertOverflow="overflow" horzOverflow="overflow" vert="horz" wrap="square" lIns="91440" tIns="45720" rIns="91440" bIns="45720" numCol="1" spcCol="0" rtlCol="0" fromWordArt="0" anchor="ctr" anchorCtr="0" forceAA="0" compatLnSpc="1">
+                        <a:prstTxWarp prst="textNoShape">
+                          <a:avLst/>
+                        </a:prstTxWarp>
+                        <a:noAutofit/>
+                      </wps:bodyPr>
+                    </wps:wsp>
+                  </a:graphicData>
+                </a:graphic>
+                <wp14:sizeRelH relativeFrom="margin">
+                  <wp14:pctWidth>0</wp14:pctWidth>
+                </wp14:sizeRelH>
+                <wp14:sizeRelV relativeFrom="margin">
+                  <wp14:pctHeight>0</wp14:pctHeight>
+                </wp14:sizeRelV>
+              </wp:anchor>
+            </w:drawing>
+          </mc:Choice>
+          <mc:Fallback>
+            <w:pict>
+              <v:rect w14:anchorId="61734660" id="Rectangle 5" o:spid="_x0000_s1026" style="position:absolute;margin-left:178.1pt;margin-top:28.4pt;width:37.2pt;height:14.7pt;z-index:251666432;visibility:visible;mso-wrap-style:square;mso-width-percent:0;mso-height-percent:0;mso-wrap-distance-left:9pt;mso-wrap-distance-top:0;mso-wrap-distance-right:9pt;mso-wrap-distance-bottom:0;mso-position-horizontal:absolute;mso-position-horizontal-relative:text;mso-position-vertical:absolute;mso-position-vertical-relative:text;mso-width-percent:0;mso-height-percent:0;mso-width-relative:margin;mso-height-relative:margin;v-text-anchor:middle" o:gfxdata="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" filled="f" strokecolor="#c00000" strokeweight="4.5pt"/>
+            </w:pict>
+          </mc:Fallback>
+        </mc:AlternateContent>
+      </w:r>
+      <w:r>
+        <w:rPr>
+          <w:rFonts w:ascii="Arial" w:eastAsia="Times New Roman" w:hAnsi="Arial" w:cs="Arial"/>
+          <w:noProof/>
+          <w:sz w:val="30"/>
+          <w:szCs w:val="30"/>
+          <w:lang w:eastAsia="en-GB"/>
+        </w:rPr>
+        <mc:AlternateContent>
+          <mc:Choice Requires="wps">
+            <w:drawing>
+              <wp:anchor distT="0" distB="0" distL="114300" distR="114300" simplePos="0" relativeHeight="251664384" behindDoc="0" locked="0" layoutInCell="1" allowOverlap="1" wp14:anchorId="7B4FCD1F" wp14:editId="6E5D9BDE">
+                <wp:simplePos x="0" y="0"/>
+                <wp:positionH relativeFrom="column">
+                  <wp:posOffset>1535792</wp:posOffset>
+                </wp:positionH>
+                <wp:positionV relativeFrom="paragraph">
+                  <wp:posOffset>2973524</wp:posOffset>
+                </wp:positionV>
+                <wp:extent cx="3101521" cy="186871"/>
+                <wp:effectExtent l="25400" t="25400" r="35560" b="41910"/>
+                <wp:wrapNone/>
+                <wp:docPr id="4" name="Rectangle 4"/>
+                <wp:cNvGraphicFramePr/>
+                <a:graphic xmlns:a="http://schemas.openxmlformats.org/drawingml/2006/main">
+                  <a:graphicData uri="http://schemas.microsoft.com/office/word/2010/wordprocessingShape">
+                    <wps:wsp>
+                      <wps:cNvSpPr/>
+                      <wps:spPr>
+                        <a:xfrm>
+                          <a:off x="0" y="0"/>
+                          <a:ext cx="3101521" cy="186871"/>
+                        </a:xfrm>
+                        <a:prstGeom prst="rect">
+                          <a:avLst/>
+                        </a:prstGeom>
+                        <a:noFill/>
+                        <a:ln w="57150">
+                          <a:solidFill>
+                            <a:srgbClr val="C00000"/>
+                          </a:solidFill>
+                        </a:ln>
+                      </wps:spPr>
+                      <wps:style>
+                        <a:lnRef idx="2">
+                          <a:schemeClr val="accent1">
+                            <a:shade val="50000"/>
+                          </a:schemeClr>
+                        </a:lnRef>
+                        <a:fillRef idx="1">
+                          <a:schemeClr val="accent1"/>
+                        </a:fillRef>
+                        <a:effectRef idx="0">
+                          <a:schemeClr val="accent1"/>
+                        </a:effectRef>
+                        <a:fontRef idx="minor">
+                          <a:schemeClr val="lt1"/>
+                        </a:fontRef>
+                      </wps:style>
+                      <wps:bodyPr rot="0" spcFirstLastPara="0" vertOverflow="overflow" horzOverflow="overflow" vert="horz" wrap="square" lIns="91440" tIns="45720" rIns="91440" bIns="45720" numCol="1" spcCol="0" rtlCol="0" fromWordArt="0" anchor="ctr" anchorCtr="0" forceAA="0" compatLnSpc="1">
+                        <a:prstTxWarp prst="textNoShape">
+                          <a:avLst/>
+                        </a:prstTxWarp>
+                        <a:noAutofit/>
+                      </wps:bodyPr>
+                    </wps:wsp>
+                  </a:graphicData>
+                </a:graphic>
+                <wp14:sizeRelH relativeFrom="margin">
+                  <wp14:pctWidth>0</wp14:pctWidth>
+                </wp14:sizeRelH>
+                <wp14:sizeRelV relativeFrom="margin">
+                  <wp14:pctHeight>0</wp14:pctHeight>
+                </wp14:sizeRelV>
+              </wp:anchor>
+            </w:drawing>
+          </mc:Choice>
+          <mc:Fallback>
+            <w:pict>
+              <v:rect w14:anchorId="2C671E23" id="Rectangle 4" o:spid="_x0000_s1026" style="position:absolute;margin-left:120.95pt;margin-top:234.15pt;width:244.2pt;height:14.7pt;z-index:251664384;visibility:visible;mso-wrap-style:square;mso-width-percent:0;mso-height-percent:0;mso-wrap-distance-left:9pt;mso-wrap-distance-top:0;mso-wrap-distance-right:9pt;mso-wrap-distance-bottom:0;mso-position-horizontal:absolute;mso-position-horizontal-relative:text;mso-position-vertical:absolute;mso-position-vertical-relative:text;mso-width-percent:0;mso-height-percent:0;mso-width-relative:margin;mso-height-relative:margin;v-text-anchor:middle" o:gfxdata="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" filled="f" strokecolor="#c00000" strokeweight="4.5pt"/>
+            </w:pict>
+          </mc:Fallback>
+        </mc:AlternateContent>
+      </w:r>
+      <w:r>
+        <w:rPr>
+          <w:rFonts w:asciiTheme="majorHAnsi" w:eastAsia="Times New Roman" w:hAnsiTheme="majorHAnsi" w:cstheme="majorHAnsi"/>
+          <w:noProof/>
+          <w:sz w:val="22"/>
+          <w:szCs w:val="22"/>
+          <w:lang w:eastAsia="en-GB"/>
+        </w:rPr>
+        <w:drawing>
+          <wp:inline distT="0" distB="0" distL="0" distR="0" wp14:anchorId="085C04E4" wp14:editId="25711782">
+            <wp:extent cx="4000500" cy="3469170"/>
+            <wp:effectExtent l="0" t="0" r="0" b="0"/>
+            <wp:docPr id="1" name="Picture 1" descr="Text&#10;&#10;Description automatically generated"/>
+            <wp:cNvGraphicFramePr>
+              <a:graphicFrameLocks xmlns:a="http://schemas.openxmlformats.org/drawingml/2006/main" noChangeAspect="1"/>
+            </wp:cNvGraphicFramePr>
+            <a:graphic xmlns:a="http://schemas.openxmlformats.org/drawingml/2006/main">
+              <a:graphicData uri="http://schemas.openxmlformats.org/drawingml/2006/picture">
+                <pic:pic xmlns:pic="http://schemas.openxmlformats.org/drawingml/2006/picture">
+                  <pic:nvPicPr>
+                    <pic:cNvPr id="1" name="Picture 1" descr="Text&#10;&#10;Description automatically generated"/>
+                    <pic:cNvPicPr/>
+                  </pic:nvPicPr>
+                  <pic:blipFill>
+                    <a:blip r:embed="rId7" cstate="print">
+                      <a:extLst>
+                        <a:ext uri="{28A0092B-C50C-407E-A947-70E740481C1C}">
+                          <a14:useLocalDpi xmlns:a14="http://schemas.microsoft.com/office/drawing/2010/main" val="0"/>
+                        </a:ext>
+                      </a:extLst>
+                    </a:blip>
+                    <a:stretch>
+                      <a:fillRect/>
+                    </a:stretch>
+                  </pic:blipFill>
+                  <pic:spPr>
+                    <a:xfrm>
+                      <a:off x="0" y="0"/>
+                      <a:ext cx="4004927" cy="3473009"/>
+                    </a:xfrm>
+                    <a:prstGeom prst="rect">
+                      <a:avLst/>
+                    </a:prstGeom>
+                  </pic:spPr>
+                </pic:pic>
+              </a:graphicData>
+            </a:graphic>
+          </wp:inline>
+        </w:drawing>
+      </w:r>
+    </w:p>
+    <w:p>
+      <w:pPr>
+        <w:rPr>
+          <w:rFonts w:asciiTheme="majorHAnsi" w:eastAsia="Times New Roman" w:hAnsiTheme="majorHAnsi" w:cstheme="majorHAnsi"/>
+          <w:sz w:val="22"/>
+          <w:szCs w:val="22"/>
+          <w:lang w:eastAsia="en-GB"/>
+        </w:rPr>
+      </w:pPr>
+    </w:p>
+    <w:p>
+      <w:pPr>
+        <w:rPr>
+          <w:rFonts w:asciiTheme="majorHAnsi" w:eastAsia="Times New Roman" w:hAnsiTheme="majorHAnsi" w:cstheme="majorHAnsi"/>
+          <w:sz w:val="22"/>
+          <w:szCs w:val="22"/>
+          <w:lang w:eastAsia="en-GB"/>
+        </w:rPr>
+      </w:pPr>
+      <w:r>
+        <w:rPr>
+          <w:rFonts w:asciiTheme="majorHAnsi" w:eastAsia="Times New Roman" w:hAnsiTheme="majorHAnsi" w:cstheme="majorHAnsi"/>
+          <w:sz w:val="22"/>
+          <w:szCs w:val="22"/>
+          <w:lang w:eastAsia="en-GB"/>
+        </w:rPr>
+        <w:t>From research online I found the answer here:</w:t>
+      </w:r>
+    </w:p>
+    <w:p>
+      <w:pPr>
+        <w:rPr>
+          <w:rFonts w:asciiTheme="majorHAnsi" w:hAnsiTheme="majorHAnsi" w:cstheme="majorHAnsi"/>
+          <w:sz w:val="22"/>
+          <w:szCs w:val="22"/>
+          <w:lang w:eastAsia="en-GB"/>
+        </w:rPr>
+      </w:pPr>
+      <w:r>
+        <w:rPr>
+          <w:rFonts w:asciiTheme="majorHAnsi" w:hAnsiTheme="majorHAnsi" w:cstheme="majorHAnsi"/>
+          <w:sz w:val="22"/>
+          <w:szCs w:val="22"/>
+        </w:rPr>
+        <w:fldChar w:fldCharType="begin"/>
+      </w:r>
+      <w:r>
+        <w:rPr>
+          <w:rFonts w:asciiTheme="majorHAnsi" w:hAnsiTheme="majorHAnsi" w:cstheme="majorHAnsi"/>
+          <w:sz w:val="22"/>
+          <w:szCs w:val="22"/>
+        </w:rPr>
+        <w:instrText xml:space="preserve"> HYPERLINK "https://docs.aws.amazon.com/AmazonS3/latest/userguide/bucketnaming</w:instrText>
+      </w:r>
+      <w:r>
+        <w:rPr>
+          <w:rFonts w:asciiTheme="majorHAnsi" w:hAnsiTheme="majorHAnsi" w:cstheme="majorHAnsi"/>
+          <w:sz w:val="22"/>
+          <w:szCs w:val="22"/>
+        </w:rPr>
+        <w:instrText xml:space="preserve">rules.html" </w:instrText>
+      </w:r>
+      <w:r>
+        <w:rPr>
+          <w:rFonts w:asciiTheme="majorHAnsi" w:hAnsiTheme="majorHAnsi" w:cstheme="majorHAnsi"/>
+          <w:sz w:val="22"/>
+          <w:szCs w:val="22"/>
+        </w:rPr>
+        <w:fldChar w:fldCharType="separate"/>
+      </w:r>
+      <w:r>
+        <w:rPr>
+          <w:rStyle w:val="Hyperlink"/>
+          <w:rFonts w:asciiTheme="majorHAnsi" w:hAnsiTheme="majorHAnsi" w:cstheme="majorHAnsi"/>
+          <w:sz w:val="22"/>
+          <w:szCs w:val="22"/>
+          <w:lang w:eastAsia="en-GB"/>
+        </w:rPr>
+        <w:t>https://docs.aws.amazon.com/AmazonS3/latest/userguide/bucketnamingrules.html</w:t>
+      </w:r>
+      <w:r>
+        <w:rPr>
+          <w:rStyle w:val="Hyperlink"/>
+          <w:rFonts w:asciiTheme="majorHAnsi" w:hAnsiTheme="majorHAnsi" w:cstheme="majorHAnsi"/>
+          <w:sz w:val="22"/>
+          <w:szCs w:val="22"/>
+          <w:lang w:eastAsia="en-GB"/>
+        </w:rPr>
+        <w:fldChar w:fldCharType="end"/>
+      </w:r>
+      <w:r>
+        <w:rPr>
+          <w:rFonts w:asciiTheme="majorHAnsi" w:hAnsiTheme="majorHAnsi" w:cstheme="majorHAnsi"/>
+          <w:sz w:val="22"/>
+          <w:szCs w:val="22"/>
+          <w:lang w:eastAsia="en-GB"/>
+        </w:rPr>
+        <w:t xml:space="preserve"> </w:t>
+      </w:r>
+    </w:p>
+    <w:p>
+      <w:pPr>
+        <w:rPr>
+          <w:lang w:eastAsia="en-GB"/>
+        </w:rPr>
+      </w:pPr>
+    </w:p>
+    <w:p>
+      <w:pPr>
+        <w:rPr>
+          <w:lang w:eastAsia="en-GB"/>
+        </w:rPr>
+      </w:pPr>
+      <w:r>
+        <w:rPr>
+          <w:lang w:eastAsia="en-GB"/>
+        </w:rPr>
+        <w:t xml:space="preserve">Python and YAML are fussy </w:t>
+      </w:r>
+    </w:p>
+    <w:p>
+      <w:pPr>
+        <w:rPr>
+          <w:lang w:eastAsia="en-GB"/>
+        </w:rPr>
+      </w:pPr>
+      <w:r>
+        <w:rPr>
+          <w:lang w:eastAsia="en-GB"/>
+        </w:rPr>
+        <w:t>Error EOL – end of line</w:t>
+      </w:r>
+    </w:p>
+    <w:p>
+      <w:pPr>
+        <w:rPr>
+          <w:lang w:eastAsia="en-GB"/>
+        </w:rPr>
+      </w:pPr>
+      <w:r>
+        <w:rPr>
+          <w:lang w:eastAsia="en-GB"/>
+        </w:rPr>
+        <w:t>Single quotes instead of double (add screenshot)</w:t>
+      </w:r>
+    </w:p>
+    <w:p>
+      <w:pPr>
+        <w:rPr>
+          <w:lang w:eastAsia="en-GB"/>
+        </w:rPr>
+      </w:pPr>
+    </w:p>
+    <w:p>
+      <w:pPr>
+        <w:rPr>
+          <w:lang w:eastAsia="en-GB"/>
+        </w:rPr>
+      </w:pPr>
+    </w:p>
+    <w:p>
+      <w:pPr>
+        <w:pStyle w:val="Heading2"/>
+        <w:rPr>
+          <w:lang w:eastAsia="en-GB"/>
+        </w:rPr>
+      </w:pPr>
+      <w:bookmarkStart w:id="4" w:name="_Toc101049835"/>
+      <w:r>
+        <w:rPr>
+          <w:lang w:eastAsia="en-GB"/>
+        </w:rPr>
+        <w:lastRenderedPageBreak/>
+        <w:t>Subscription to SNS</w:t>
+      </w:r>
+      <w:bookmarkEnd w:id="4"/>
+      <w:r>
+        <w:rPr>
+          <w:lang w:eastAsia="en-GB"/>
+        </w:rPr>
+        <w:t xml:space="preserve">  </w:t>
+      </w:r>
+    </w:p>
+    <w:p>
+      <w:pPr>
+        <w:rPr>
+          <w:lang w:eastAsia="en-GB"/>
+        </w:rPr>
+      </w:pPr>
+    </w:p>
+    <w:p>
+      <w:pPr>
+        <w:rPr>
+          <w:lang w:eastAsia="en-GB"/>
+        </w:rPr>
+      </w:pPr>
+      <w:r>
+        <w:rPr>
+          <w:lang w:eastAsia="en-GB"/>
+        </w:rPr>
+        <w:t xml:space="preserve">Btw one important hint for when you're setting up the queue and subscription make sure you tick the box that says enable raw message delivery.  You'll get all sorts of weird characters in the messages that will make extracting file names a pain in the </w:t>
+      </w:r>
+      <w:proofErr w:type="gramStart"/>
+      <w:r>
+        <w:rPr>
+          <w:lang w:eastAsia="en-GB"/>
+        </w:rPr>
+        <w:t>arse</w:t>
+      </w:r>
+      <w:proofErr w:type="gramEnd"/>
+      <w:r>
+        <w:rPr>
+          <w:lang w:eastAsia="en-GB"/>
+        </w:rPr>
+        <w:t xml:space="preserve"> if you don't.</w:t>
+      </w:r>
+    </w:p>
+    <w:p>
+      <w:pPr>
+        <w:rPr>
+          <w:lang w:eastAsia="en-GB"/>
+        </w:rPr>
+      </w:pPr>
+    </w:p>
+    <w:p>
+      <w:pPr>
+        <w:rPr>
+          <w:lang w:eastAsia="en-GB"/>
+        </w:rPr>
+      </w:pPr>
+      <w:r>
+        <w:rPr>
+          <w:lang w:eastAsia="en-GB"/>
+        </w:rPr>
+        <w:t>OS function for uploading an image makes it compatible with Linux, OS &amp; windows</w:t>
+      </w:r>
+    </w:p>
+    <w:p>
+      <w:pPr>
+        <w:rPr>
+          <w:lang w:eastAsia="en-GB"/>
+        </w:rPr>
+      </w:pPr>
+    </w:p>
+    <w:p>
+      <w:pPr>
+        <w:rPr>
+          <w:lang w:eastAsia="en-GB"/>
+        </w:rPr>
+      </w:pPr>
+    </w:p>
+    <w:p>
+      <w:pPr>
+        <w:rPr>
+          <w:lang w:eastAsia="en-GB"/>
+        </w:rPr>
+      </w:pPr>
+      <w:r>
+        <w:rPr>
+          <w:lang w:eastAsia="en-GB"/>
+        </w:rPr>
+        <w:t xml:space="preserve">Lambda function: </w:t>
+      </w:r>
+    </w:p>
+    <w:p>
+      <w:pPr>
         <w:rPr>
           <w:rFonts w:ascii="Times New Roman" w:eastAsia="Times New Roman" w:hAnsi="Times New Roman" w:cs="Times New Roman"/>
           <w:lang w:eastAsia="en-GB"/>
         </w:rPr>
+      </w:pPr>
+      <w:r>
+        <w:rPr>
+          <w:rFonts w:ascii="Times New Roman" w:eastAsia="Times New Roman" w:hAnsi="Times New Roman" w:cs="Times New Roman"/>
+          <w:lang w:eastAsia="en-GB"/>
+        </w:rPr>
+        <w:t>A Lambda function can process items from multiple queues (using one Lambda event source for each queue).</w:t>
+      </w:r>
+      <w:r>
+        <w:rPr>
+          <w:rFonts w:ascii="Times New Roman" w:eastAsia="Times New Roman" w:hAnsi="Times New Roman" w:cs="Times New Roman"/>
+          <w:lang w:eastAsia="en-GB"/>
+        </w:rPr>
         <w:t xml:space="preserve"> </w:t>
       </w:r>
       <w:r>
         <w:rPr>
-          <w:rFonts w:eastAsia="Times New Roman"/>
-          <w:lang w:eastAsia="en-GB"/>
-        </w:rPr>
-        <w:t>suggest improvements/changes to the application architecture</w:t>
-      </w:r>
-      <w:bookmarkEnd w:id="1"/>
-    </w:p>
-    <w:p>
-      <w:pPr>
-        <w:pStyle w:val="Heading2"/>
-        <w:rPr>
-          <w:rFonts w:eastAsia="Times New Roman"/>
-          <w:lang w:eastAsia="en-GB"/>
-        </w:rPr>
-      </w:pPr>
-      <w:bookmarkStart w:id="2" w:name="_Toc100744370"/>
-      <w:r>
-        <w:rPr>
-          <w:rFonts w:eastAsia="Times New Roman"/>
-          <w:sz w:val="25"/>
-          <w:szCs w:val="25"/>
-          <w:lang w:eastAsia="en-GB"/>
-        </w:rPr>
-        <w:t>SN.CPD GA/FT Coursework. 2021-22 Tri B. Diet 1 Page 5 of 5</w:t>
-      </w:r>
-      <w:r>
-        <w:rPr>
           <w:rFonts w:ascii="Times New Roman" w:eastAsia="Times New Roman" w:hAnsi="Times New Roman" w:cs="Times New Roman"/>
           <w:lang w:eastAsia="en-GB"/>
         </w:rPr>
-        <w:br/>
-      </w:r>
-      <w:r>
-        <w:rPr>
-          <w:rFonts w:eastAsia="Times New Roman"/>
-          <w:lang w:eastAsia="en-GB"/>
-        </w:rPr>
-        <w:t>shown in Figure 1 providing justifications.</w:t>
-      </w:r>
-      <w:bookmarkEnd w:id="2"/>
+        <w:fldChar w:fldCharType="begin"/>
+      </w:r>
       <w:r>
         <w:rPr>
           <w:rFonts w:ascii="Times New Roman" w:eastAsia="Times New Roman" w:hAnsi="Times New Roman" w:cs="Times New Roman"/>
           <w:lang w:eastAsia="en-GB"/>
         </w:rPr>
-        <w:br/>
-      </w:r>
-    </w:p>
-    <w:p>
-      <w:pPr>
+        <w:instrText xml:space="preserve"> HYPERLINK "</w:instrText>
+      </w:r>
+      <w:r>
         <w:rPr>
           <w:rFonts w:ascii="Times New Roman" w:eastAsia="Times New Roman" w:hAnsi="Times New Roman" w:cs="Times New Roman"/>
           <w:lang w:eastAsia="en-GB"/>
         </w:rPr>
-      </w:pPr>
+        <w:instrText>https://docs.aws.amazon.com/AWSSimpleQueueService/latest/SQSDeveloperGuide/sqs-configure-lambda-function-trigger.html</w:instrText>
+      </w:r>
       <w:r>
         <w:rPr>
           <w:rFonts w:ascii="Times New Roman" w:eastAsia="Times New Roman" w:hAnsi="Times New Roman" w:cs="Times New Roman"/>
           <w:lang w:eastAsia="en-GB"/>
         </w:rPr>
-        <w:t>The bucket name can be between 3 and 63 characters long, and can contain only lower-case characters, numbers, periods, and dashes.</w:t>
-      </w:r>
-    </w:p>
-    <w:p>
-      <w:pPr>
-        <w:rPr>
-          <w:lang w:eastAsia="en-GB"/>
-        </w:rPr>
-      </w:pPr>
-      <w:hyperlink r:id="rId7" w:history="1">
+        <w:instrText xml:space="preserve">" </w:instrText>
+      </w:r>
+      <w:r>
+        <w:rPr>
+          <w:rFonts w:ascii="Times New Roman" w:eastAsia="Times New Roman" w:hAnsi="Times New Roman" w:cs="Times New Roman"/>
+          <w:lang w:eastAsia="en-GB"/>
+        </w:rPr>
+        <w:fldChar w:fldCharType="separate"/>
+      </w:r>
+      <w:r>
+        <w:rPr>
+          <w:rStyle w:val="Hyperlink"/>
+          <w:rFonts w:ascii="Times New Roman" w:eastAsia="Times New Roman" w:hAnsi="Times New Roman" w:cs="Times New Roman"/>
+          <w:lang w:eastAsia="en-GB"/>
+        </w:rPr>
+        <w:t>https://docs.aws.amazon.com/AWSSimpleQueueService/latest/SQSDeveloperGuide/sqs-configure-lambda-function-trigger.html</w:t>
+      </w:r>
+      <w:r>
+        <w:rPr>
+          <w:rFonts w:ascii="Times New Roman" w:eastAsia="Times New Roman" w:hAnsi="Times New Roman" w:cs="Times New Roman"/>
+          <w:lang w:eastAsia="en-GB"/>
+        </w:rPr>
+        <w:fldChar w:fldCharType="end"/>
+      </w:r>
+      <w:r>
+        <w:rPr>
+          <w:rFonts w:ascii="Times New Roman" w:eastAsia="Times New Roman" w:hAnsi="Times New Roman" w:cs="Times New Roman"/>
+          <w:lang w:eastAsia="en-GB"/>
+        </w:rPr>
+        <w:t xml:space="preserve"> </w:t>
+      </w:r>
+    </w:p>
+    <w:p>
+      <w:pPr>
+        <w:rPr>
+          <w:lang w:eastAsia="en-GB"/>
+        </w:rPr>
+      </w:pPr>
+    </w:p>
+    <w:p>
+      <w:pPr>
+        <w:rPr>
+          <w:lang w:eastAsia="en-GB"/>
+        </w:rPr>
+      </w:pPr>
+    </w:p>
+    <w:p>
+      <w:pPr>
+        <w:rPr>
+          <w:lang w:eastAsia="en-GB"/>
+        </w:rPr>
+      </w:pPr>
+      <w:r>
+        <w:rPr>
+          <w:rStyle w:val="Heading2Char"/>
+        </w:rPr>
+        <w:t>No</w:t>
+      </w:r>
+      <w:r>
+        <w:rPr>
+          <w:rStyle w:val="Heading2Char"/>
+        </w:rPr>
+        <w:t>tification from s3 bucket to SNS</w:t>
+      </w:r>
+      <w:r>
+        <w:rPr>
+          <w:lang w:eastAsia="en-GB"/>
+        </w:rPr>
+        <w:t xml:space="preserve"> </w:t>
+      </w:r>
+    </w:p>
+    <w:p>
+      <w:pPr>
+        <w:rPr>
+          <w:lang w:eastAsia="en-GB"/>
+        </w:rPr>
+      </w:pPr>
+    </w:p>
+    <w:p>
+      <w:pPr>
+        <w:rPr>
+          <w:rFonts w:asciiTheme="majorHAnsi" w:hAnsiTheme="majorHAnsi" w:cstheme="majorHAnsi"/>
+        </w:rPr>
+      </w:pPr>
+      <w:r>
+        <w:rPr>
+          <w:rFonts w:asciiTheme="majorHAnsi" w:hAnsiTheme="majorHAnsi" w:cstheme="majorHAnsi"/>
+        </w:rPr>
+        <w:t xml:space="preserve">When attempting to create a notification from the S3 bucket to the SNS it was erroring with a destination failure. </w:t>
+      </w:r>
+    </w:p>
+    <w:p/>
+    <w:p>
+      <w:r>
+        <w:rPr>
+          <w:noProof/>
+        </w:rPr>
+        <w:drawing>
+          <wp:inline distT="0" distB="0" distL="0" distR="0" wp14:anchorId="1CCBC982" wp14:editId="020EFD69">
+            <wp:extent cx="5727700" cy="1268095"/>
+            <wp:effectExtent l="0" t="0" r="0" b="1905"/>
+            <wp:docPr id="8" name="Picture 8" descr="Text&#10;&#10;Description automatically generated with medium confidence"/>
+            <wp:cNvGraphicFramePr>
+              <a:graphicFrameLocks xmlns:a="http://schemas.openxmlformats.org/drawingml/2006/main" noChangeAspect="1"/>
+            </wp:cNvGraphicFramePr>
+            <a:graphic xmlns:a="http://schemas.openxmlformats.org/drawingml/2006/main">
+              <a:graphicData uri="http://schemas.openxmlformats.org/drawingml/2006/picture">
+                <pic:pic xmlns:pic="http://schemas.openxmlformats.org/drawingml/2006/picture">
+                  <pic:nvPicPr>
+                    <pic:cNvPr id="8" name="Picture 8" descr="Text&#10;&#10;Description automatically generated with medium confidence"/>
+                    <pic:cNvPicPr/>
+                  </pic:nvPicPr>
+                  <pic:blipFill>
+                    <a:blip r:embed="rId8" cstate="print">
+                      <a:extLst>
+                        <a:ext uri="{28A0092B-C50C-407E-A947-70E740481C1C}">
+                          <a14:useLocalDpi xmlns:a14="http://schemas.microsoft.com/office/drawing/2010/main" val="0"/>
+                        </a:ext>
+                      </a:extLst>
+                    </a:blip>
+                    <a:stretch>
+                      <a:fillRect/>
+                    </a:stretch>
+                  </pic:blipFill>
+                  <pic:spPr>
+                    <a:xfrm>
+                      <a:off x="0" y="0"/>
+                      <a:ext cx="5727700" cy="1268095"/>
+                    </a:xfrm>
+                    <a:prstGeom prst="rect">
+                      <a:avLst/>
+                    </a:prstGeom>
+                  </pic:spPr>
+                </pic:pic>
+              </a:graphicData>
+            </a:graphic>
+          </wp:inline>
+        </w:drawing>
+      </w:r>
+    </w:p>
+    <w:p/>
+    <w:p>
+      <w:pPr>
+        <w:rPr>
+          <w:rFonts w:asciiTheme="majorHAnsi" w:hAnsiTheme="majorHAnsi" w:cstheme="majorHAnsi"/>
+        </w:rPr>
+      </w:pPr>
+      <w:r>
+        <w:rPr>
+          <w:rFonts w:asciiTheme="majorHAnsi" w:hAnsiTheme="majorHAnsi" w:cstheme="majorHAnsi"/>
+        </w:rPr>
+        <w:t xml:space="preserve">From a google search I found documentation: </w:t>
+      </w:r>
+    </w:p>
+    <w:p>
+      <w:hyperlink r:id="rId9" w:history="1">
+        <w:r>
+          <w:rPr>
+            <w:rStyle w:val="Hyperlink"/>
+          </w:rPr>
+          <w:t>https://docs.aws.amazon.com/AmazonS3/latest/userguide/ways-to-add-notification-config-to-bucket.html#step1-create-sns-topic-for-notification</w:t>
+        </w:r>
+      </w:hyperlink>
+      <w:r>
+        <w:t xml:space="preserve"> </w:t>
+      </w:r>
+    </w:p>
+    <w:p/>
+    <w:p>
+      <w:r>
+        <w:t>“</w:t>
+      </w:r>
+      <w:r>
+        <w:t>Because of the way that AWS CloudFormation handles dependency ordering, Amazon S3 event notifications are defined as an attribute of the S3 bucket. These notifications are established when the S3 bucket resource is created.</w:t>
+      </w:r>
+      <w:r>
+        <w:t>”</w:t>
+      </w:r>
+    </w:p>
+    <w:p/>
+    <w:p>
+      <w:proofErr w:type="gramStart"/>
+      <w:r>
+        <w:t>Therefore</w:t>
+      </w:r>
+      <w:proofErr w:type="gramEnd"/>
+      <w:r>
+        <w:t xml:space="preserve"> to avoid getting this error I created the resources in a specific order, firstly the SNS topic (as the S3 bucket references this), then created the S3 bucket. To do this I updated my python script so that the SNS topic was code was above the bucket creation.</w:t>
+      </w:r>
+    </w:p>
+    <w:p/>
+    <w:p>
+      <w:pPr>
+        <w:rPr>
+          <w:lang w:eastAsia="en-GB"/>
+        </w:rPr>
+      </w:pPr>
+      <w:r>
+        <w:t xml:space="preserve">Once I created the resources in the correct </w:t>
+      </w:r>
+      <w:proofErr w:type="gramStart"/>
+      <w:r>
+        <w:t>order</w:t>
+      </w:r>
+      <w:proofErr w:type="gramEnd"/>
+      <w:r>
+        <w:t xml:space="preserve"> I needed to then specify the topics access policy with permissions. I made the mistake of creating the subscription first before the topic policy. </w:t>
+      </w:r>
+    </w:p>
+    <w:p>
+      <w:pPr>
+        <w:rPr>
+          <w:lang w:eastAsia="en-GB"/>
+        </w:rPr>
+      </w:pPr>
+    </w:p>
+    <w:p>
+      <w:pPr>
+        <w:rPr>
+          <w:lang w:eastAsia="en-GB"/>
+        </w:rPr>
+      </w:pPr>
+    </w:p>
+    <w:p>
+      <w:pPr>
+        <w:rPr>
+          <w:lang w:eastAsia="en-GB"/>
+        </w:rPr>
+      </w:pPr>
+      <w:r>
+        <w:rPr>
+          <w:lang w:eastAsia="en-GB"/>
+        </w:rPr>
+        <w:lastRenderedPageBreak/>
+        <w:t xml:space="preserve">notification needed an updated </w:t>
+      </w:r>
+      <w:proofErr w:type="spellStart"/>
+      <w:r>
+        <w:rPr>
+          <w:lang w:eastAsia="en-GB"/>
+        </w:rPr>
+        <w:t>polcy</w:t>
+      </w:r>
+      <w:proofErr w:type="spellEnd"/>
+    </w:p>
+    <w:p>
+      <w:r>
+        <w:t>Step 2: Create an Amazon SNS topic</w:t>
+      </w:r>
+    </w:p>
+    <w:p>
+      <w:pPr>
+        <w:pStyle w:val="NormalWeb"/>
+      </w:pPr>
+      <w:r>
+        <w:t>Follow the steps to create and subscribe to an Amazon SNS topic.</w:t>
+      </w:r>
+    </w:p>
+    <w:p>
+      <w:pPr>
+        <w:pStyle w:val="NormalWeb"/>
+        <w:numPr>
+          <w:ilvl w:val="0"/>
+          <w:numId w:val="4"/>
+        </w:numPr>
+      </w:pPr>
+      <w:r>
+        <w:t xml:space="preserve">Using Amazon SNS console, create a topic. For instructions, see </w:t>
+      </w:r>
+      <w:hyperlink r:id="rId10" w:history="1">
+        <w:r>
+          <w:rPr>
+            <w:rStyle w:val="Hyperlink"/>
+          </w:rPr>
+          <w:t>Creating an Amazon SNS topic</w:t>
+        </w:r>
+      </w:hyperlink>
+      <w:r>
+        <w:t xml:space="preserve"> in the </w:t>
+      </w:r>
+      <w:r>
+        <w:rPr>
+          <w:rStyle w:val="Emphasis"/>
+          <w:rFonts w:eastAsiaTheme="majorEastAsia"/>
+        </w:rPr>
+        <w:t>Amazon Simple Notification Service Developer Guide</w:t>
+      </w:r>
+      <w:r>
+        <w:t xml:space="preserve">. </w:t>
+      </w:r>
+    </w:p>
+    <w:p>
+      <w:pPr>
+        <w:pStyle w:val="NormalWeb"/>
+        <w:numPr>
+          <w:ilvl w:val="0"/>
+          <w:numId w:val="4"/>
+        </w:numPr>
+      </w:pPr>
+      <w:r>
+        <w:t xml:space="preserve">Subscribe to the topic. For this exercise, use email as the communications protocol. For instructions, see </w:t>
+      </w:r>
+      <w:hyperlink r:id="rId11" w:history="1">
+        <w:r>
+          <w:rPr>
+            <w:rStyle w:val="Hyperlink"/>
+          </w:rPr>
+          <w:t>Subscribing to an Amazon SNS topic</w:t>
+        </w:r>
+      </w:hyperlink>
+      <w:r>
+        <w:t xml:space="preserve"> in the </w:t>
+      </w:r>
+      <w:r>
+        <w:rPr>
+          <w:rStyle w:val="Emphasis"/>
+          <w:rFonts w:eastAsiaTheme="majorEastAsia"/>
+        </w:rPr>
+        <w:t>Amazon Simple Notification Service Developer Guide</w:t>
+      </w:r>
+      <w:r>
+        <w:t xml:space="preserve">. </w:t>
+      </w:r>
+    </w:p>
+    <w:p>
+      <w:pPr>
+        <w:pStyle w:val="NormalWeb"/>
+        <w:ind w:left="720"/>
+      </w:pPr>
+      <w:r>
+        <w:t xml:space="preserve">You get an email requesting you to confirm your subscription to the topic. Confirm the subscription. </w:t>
+      </w:r>
+    </w:p>
+    <w:p>
+      <w:pPr>
+        <w:pStyle w:val="NormalWeb"/>
+        <w:numPr>
+          <w:ilvl w:val="0"/>
+          <w:numId w:val="4"/>
+        </w:numPr>
+      </w:pPr>
+      <w:r>
+        <w:t>Replace the access policy attached to the topic with the following policy. In it, provide your SNS topic ARN, bucket name, and bucket owner's account ID.</w:t>
+      </w:r>
+    </w:p>
+    <w:p>
+      <w:pPr>
+        <w:rPr>
+          <w:lang w:eastAsia="en-GB"/>
+        </w:rPr>
+      </w:pPr>
+      <w:hyperlink r:id="rId12" w:history="1">
         <w:r>
           <w:rPr>
             <w:rStyle w:val="Hyperlink"/>
             <w:lang w:eastAsia="en-GB"/>
           </w:rPr>
-          <w:t>https://docs.aws.amazon.com/AmazonS3/latest/userguide/bucketnamingrules.html</w:t>
+          <w:t>https://docs.aws.amaz</w:t>
+        </w:r>
+        <w:r>
+          <w:rPr>
+            <w:rStyle w:val="Hyperlink"/>
+            <w:lang w:eastAsia="en-GB"/>
+          </w:rPr>
+          <w:t>o</w:t>
+        </w:r>
+        <w:r>
+          <w:rPr>
+            <w:rStyle w:val="Hyperlink"/>
+            <w:lang w:eastAsia="en-GB"/>
+          </w:rPr>
+          <w:t>n.com/AmazonS3/latest/userguide/ways-to-add-notification-config-to-bucket.html</w:t>
         </w:r>
       </w:hyperlink>
       <w:r>
@@ -1499,59 +2935,54 @@
     </w:p>
     <w:p>
       <w:pPr>
-        <w:rPr>
-          <w:lang w:eastAsia="en-GB"/>
-        </w:rPr>
-      </w:pPr>
-    </w:p>
-    <w:p>
-      <w:pPr>
-        <w:rPr>
-          <w:lang w:eastAsia="en-GB"/>
-        </w:rPr>
-      </w:pPr>
-      <w:r>
-        <w:rPr>
-          <w:lang w:eastAsia="en-GB"/>
-        </w:rPr>
-        <w:t xml:space="preserve">Subscription to SNS – </w:t>
-      </w:r>
-    </w:p>
-    <w:p>
-      <w:pPr>
-        <w:rPr>
-          <w:lang w:eastAsia="en-GB"/>
-        </w:rPr>
-      </w:pPr>
-      <w:r>
-        <w:rPr>
-          <w:lang w:eastAsia="en-GB"/>
-        </w:rPr>
-        <w:t>Btw one important hint for when you're setting up the queue and subscription make sure you tick the box that says enable raw message delivery.  You'll get all sorts of weird characters in the messages that will make extracting file names a pain in the arse if you don't.</w:t>
-      </w:r>
-    </w:p>
-    <w:p>
-      <w:pPr>
-        <w:rPr>
-          <w:lang w:eastAsia="en-GB"/>
-        </w:rPr>
-      </w:pPr>
-    </w:p>
-    <w:p>
-      <w:pPr>
-        <w:rPr>
-          <w:lang w:eastAsia="en-GB"/>
-        </w:rPr>
-      </w:pPr>
-      <w:r>
-        <w:rPr>
-          <w:lang w:eastAsia="en-GB"/>
-        </w:rPr>
-        <w:t>OS function for uploading an image makes it compatible with Linux, OS &amp; windows</w:t>
-      </w:r>
-    </w:p>
-    <w:p>
-      <w:pPr>
+        <w:pStyle w:val="Heading2"/>
+        <w:rPr>
+          <w:lang w:eastAsia="en-GB"/>
+        </w:rPr>
+      </w:pPr>
+      <w:bookmarkStart w:id="5" w:name="_Toc101049836"/>
+      <w:r>
+        <w:rPr>
+          <w:lang w:eastAsia="en-GB"/>
+        </w:rPr>
+        <w:t>Cloud Formation Template</w:t>
+      </w:r>
+      <w:bookmarkEnd w:id="5"/>
+    </w:p>
+    <w:p>
+      <w:pPr>
+        <w:rPr>
+          <w:lang w:eastAsia="en-GB"/>
+        </w:rPr>
+      </w:pPr>
+    </w:p>
+    <w:p>
+      <w:pPr>
+        <w:rPr>
+          <w:rFonts w:ascii="American Typewriter" w:hAnsi="American Typewriter" w:cstheme="majorHAnsi"/>
+          <w:color w:val="FF0000"/>
+          <w:sz w:val="22"/>
+          <w:szCs w:val="22"/>
+          <w:lang w:eastAsia="en-GB"/>
+        </w:rPr>
+      </w:pPr>
+      <w:r>
+        <w:rPr>
+          <w:lang w:eastAsia="en-GB"/>
+        </w:rPr>
+        <w:t xml:space="preserve">The Dynamo DB &amp; SQS queue was to be created using the cloud formation template. This meant creating a YAML file to upload to via cloud formation stack. On the first upload the stack failed and rolled back the complete meaning it could be deleted straight away. </w:t>
+      </w:r>
+    </w:p>
+    <w:p>
+      <w:pPr>
+        <w:rPr>
+          <w:lang w:eastAsia="en-GB"/>
+        </w:rPr>
+      </w:pPr>
+    </w:p>
+    <w:p>
+      <w:pPr>
+        <w:jc w:val="center"/>
         <w:rPr>
           <w:rFonts w:ascii="Arial" w:eastAsia="Times New Roman" w:hAnsi="Arial" w:cs="Arial"/>
           <w:sz w:val="30"/>
@@ -1559,48 +2990,138 @@
           <w:lang w:eastAsia="en-GB"/>
         </w:rPr>
       </w:pPr>
-    </w:p>
-    <w:p>
-      <w:pPr>
-        <w:pStyle w:val="Heading2"/>
-        <w:rPr>
-          <w:rFonts w:eastAsia="Times New Roman"/>
-          <w:lang w:eastAsia="en-GB"/>
-        </w:rPr>
-      </w:pPr>
-      <w:bookmarkStart w:id="3" w:name="_Toc100744371"/>
-      <w:r>
-        <w:rPr>
-          <w:rFonts w:eastAsia="Times New Roman"/>
-          <w:lang w:eastAsia="en-GB"/>
-        </w:rPr>
-        <w:t>Description of how the application can be cost optimised considering</w:t>
-      </w:r>
-      <w:r>
-        <w:rPr>
-          <w:rFonts w:ascii="Times New Roman" w:eastAsia="Times New Roman" w:hAnsi="Times New Roman" w:cs="Times New Roman"/>
-          <w:lang w:eastAsia="en-GB"/>
-        </w:rPr>
-        <w:t xml:space="preserve"> </w:t>
-      </w:r>
-      <w:r>
-        <w:rPr>
-          <w:rFonts w:eastAsia="Times New Roman"/>
-          <w:lang w:eastAsia="en-GB"/>
-        </w:rPr>
-        <w:t>many image files uploads and running over a longer period of time</w:t>
-      </w:r>
-      <w:bookmarkEnd w:id="3"/>
-      <w:r>
-        <w:rPr>
-          <w:rFonts w:ascii="Times New Roman" w:eastAsia="Times New Roman" w:hAnsi="Times New Roman" w:cs="Times New Roman"/>
-          <w:lang w:eastAsia="en-GB"/>
-        </w:rPr>
-        <w:br/>
-      </w:r>
-    </w:p>
-    <w:p>
-      <w:pPr>
+      <w:r>
+        <w:rPr>
+          <w:rFonts w:ascii="Arial" w:eastAsia="Times New Roman" w:hAnsi="Arial" w:cs="Arial"/>
+          <w:noProof/>
+          <w:sz w:val="30"/>
+          <w:szCs w:val="30"/>
+          <w:lang w:eastAsia="en-GB"/>
+        </w:rPr>
+        <mc:AlternateContent>
+          <mc:Choice Requires="wps">
+            <w:drawing>
+              <wp:anchor distT="0" distB="0" distL="114300" distR="114300" simplePos="0" relativeHeight="251662336" behindDoc="0" locked="0" layoutInCell="1" allowOverlap="1" wp14:anchorId="61C694A9" wp14:editId="115AEF9D">
+                <wp:simplePos x="0" y="0"/>
+                <wp:positionH relativeFrom="column">
+                  <wp:posOffset>3241221</wp:posOffset>
+                </wp:positionH>
+                <wp:positionV relativeFrom="paragraph">
+                  <wp:posOffset>1529896</wp:posOffset>
+                </wp:positionV>
+                <wp:extent cx="1836965" cy="277586"/>
+                <wp:effectExtent l="25400" t="25400" r="43180" b="40005"/>
+                <wp:wrapNone/>
+                <wp:docPr id="3" name="Rectangle 3"/>
+                <wp:cNvGraphicFramePr/>
+                <a:graphic xmlns:a="http://schemas.openxmlformats.org/drawingml/2006/main">
+                  <a:graphicData uri="http://schemas.microsoft.com/office/word/2010/wordprocessingShape">
+                    <wps:wsp>
+                      <wps:cNvSpPr/>
+                      <wps:spPr>
+                        <a:xfrm>
+                          <a:off x="0" y="0"/>
+                          <a:ext cx="1836965" cy="277586"/>
+                        </a:xfrm>
+                        <a:prstGeom prst="rect">
+                          <a:avLst/>
+                        </a:prstGeom>
+                        <a:noFill/>
+                        <a:ln w="57150">
+                          <a:solidFill>
+                            <a:srgbClr val="C00000"/>
+                          </a:solidFill>
+                        </a:ln>
+                      </wps:spPr>
+                      <wps:style>
+                        <a:lnRef idx="2">
+                          <a:schemeClr val="accent1">
+                            <a:shade val="50000"/>
+                          </a:schemeClr>
+                        </a:lnRef>
+                        <a:fillRef idx="1">
+                          <a:schemeClr val="accent1"/>
+                        </a:fillRef>
+                        <a:effectRef idx="0">
+                          <a:schemeClr val="accent1"/>
+                        </a:effectRef>
+                        <a:fontRef idx="minor">
+                          <a:schemeClr val="lt1"/>
+                        </a:fontRef>
+                      </wps:style>
+                      <wps:bodyPr rot="0" spcFirstLastPara="0" vertOverflow="overflow" horzOverflow="overflow" vert="horz" wrap="square" lIns="91440" tIns="45720" rIns="91440" bIns="45720" numCol="1" spcCol="0" rtlCol="0" fromWordArt="0" anchor="ctr" anchorCtr="0" forceAA="0" compatLnSpc="1">
+                        <a:prstTxWarp prst="textNoShape">
+                          <a:avLst/>
+                        </a:prstTxWarp>
+                        <a:noAutofit/>
+                      </wps:bodyPr>
+                    </wps:wsp>
+                  </a:graphicData>
+                </a:graphic>
+              </wp:anchor>
+            </w:drawing>
+          </mc:Choice>
+          <mc:Fallback>
+            <w:pict>
+              <v:rect w14:anchorId="03BBCD22" id="Rectangle 3" o:spid="_x0000_s1026" style="position:absolute;margin-left:255.2pt;margin-top:120.45pt;width:144.65pt;height:21.85pt;z-index:251662336;visibility:visible;mso-wrap-style:square;mso-wrap-distance-left:9pt;mso-wrap-distance-top:0;mso-wrap-distance-right:9pt;mso-wrap-distance-bottom:0;mso-position-horizontal:absolute;mso-position-horizontal-relative:text;mso-position-vertical:absolute;mso-position-vertical-relative:text;v-text-anchor:middle" o:gfxdata="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" filled="f" strokecolor="#c00000" strokeweight="4.5pt"/>
+            </w:pict>
+          </mc:Fallback>
+        </mc:AlternateContent>
+      </w:r>
+      <w:r>
+        <w:rPr>
+          <w:rFonts w:ascii="Arial" w:eastAsia="Times New Roman" w:hAnsi="Arial" w:cs="Arial"/>
+          <w:noProof/>
+          <w:sz w:val="30"/>
+          <w:szCs w:val="30"/>
+          <w:lang w:eastAsia="en-GB"/>
+        </w:rPr>
+        <w:drawing>
+          <wp:inline distT="0" distB="0" distL="0" distR="0" wp14:anchorId="6CDBF3AD" wp14:editId="417D0729">
+            <wp:extent cx="4580164" cy="3194436"/>
+            <wp:effectExtent l="0" t="0" r="5080" b="6350"/>
+            <wp:docPr id="2" name="Picture 2" descr="Graphical user interface, website&#10;&#10;Description automatically generated"/>
+            <wp:cNvGraphicFramePr>
+              <a:graphicFrameLocks xmlns:a="http://schemas.openxmlformats.org/drawingml/2006/main" noChangeAspect="1"/>
+            </wp:cNvGraphicFramePr>
+            <a:graphic xmlns:a="http://schemas.openxmlformats.org/drawingml/2006/main">
+              <a:graphicData uri="http://schemas.openxmlformats.org/drawingml/2006/picture">
+                <pic:pic xmlns:pic="http://schemas.openxmlformats.org/drawingml/2006/picture">
+                  <pic:nvPicPr>
+                    <pic:cNvPr id="2" name="Picture 2" descr="Graphical user interface, website&#10;&#10;Description automatically generated"/>
+                    <pic:cNvPicPr/>
+                  </pic:nvPicPr>
+                  <pic:blipFill>
+                    <a:blip r:embed="rId13" cstate="print">
+                      <a:extLst>
+                        <a:ext uri="{28A0092B-C50C-407E-A947-70E740481C1C}">
+                          <a14:useLocalDpi xmlns:a14="http://schemas.microsoft.com/office/drawing/2010/main" val="0"/>
+                        </a:ext>
+                      </a:extLst>
+                    </a:blip>
+                    <a:stretch>
+                      <a:fillRect/>
+                    </a:stretch>
+                  </pic:blipFill>
+                  <pic:spPr>
+                    <a:xfrm>
+                      <a:off x="0" y="0"/>
+                      <a:ext cx="4588979" cy="3200584"/>
+                    </a:xfrm>
+                    <a:prstGeom prst="rect">
+                      <a:avLst/>
+                    </a:prstGeom>
+                  </pic:spPr>
+                </pic:pic>
+              </a:graphicData>
+            </a:graphic>
+          </wp:inline>
+        </w:drawing>
+      </w:r>
+    </w:p>
+    <w:p>
+      <w:pPr>
+        <w:jc w:val="center"/>
         <w:rPr>
           <w:rFonts w:ascii="Arial" w:eastAsia="Times New Roman" w:hAnsi="Arial" w:cs="Arial"/>
           <w:sz w:val="30"/>
@@ -1608,25 +3129,247 @@
           <w:lang w:eastAsia="en-GB"/>
         </w:rPr>
       </w:pPr>
-      <w:r>
+    </w:p>
+    <w:p>
+      <w:pPr>
+        <w:rPr>
+          <w:lang w:eastAsia="en-GB"/>
+        </w:rPr>
+      </w:pPr>
+      <w:r>
+        <w:rPr>
+          <w:lang w:eastAsia="en-GB"/>
+        </w:rPr>
+        <w:t xml:space="preserve">Before deleting, I checked the events tab highlight in figure … to find a meaningful error. In this scenario there was an attribute for the SQS queue policy as I added in an attribute that was no recognised: </w:t>
+      </w:r>
+    </w:p>
+    <w:p>
+      <w:pPr>
+        <w:rPr>
+          <w:lang w:eastAsia="en-GB"/>
+        </w:rPr>
+      </w:pPr>
+    </w:p>
+    <w:p>
+      <w:pPr>
+        <w:ind w:firstLine="720"/>
+        <w:rPr>
+          <w:rFonts w:ascii="American Typewriter" w:hAnsi="American Typewriter" w:cstheme="majorHAnsi"/>
+          <w:color w:val="FF0000"/>
+          <w:sz w:val="22"/>
+          <w:szCs w:val="22"/>
+          <w:lang w:eastAsia="en-GB"/>
+        </w:rPr>
+      </w:pPr>
+      <w:proofErr w:type="spellStart"/>
+      <w:r>
+        <w:rPr>
+          <w:rFonts w:ascii="American Typewriter" w:hAnsi="American Typewriter" w:cstheme="majorHAnsi"/>
+          <w:color w:val="FF0000"/>
+          <w:sz w:val="22"/>
+          <w:szCs w:val="22"/>
+          <w:lang w:eastAsia="en-GB"/>
+        </w:rPr>
+        <w:t>ContentBasedDeduplication</w:t>
+      </w:r>
+      <w:proofErr w:type="spellEnd"/>
+    </w:p>
+    <w:p>
+      <w:pPr>
+        <w:rPr>
+          <w:rFonts w:ascii="American Typewriter" w:hAnsi="American Typewriter" w:cstheme="majorHAnsi"/>
+          <w:color w:val="FF0000"/>
+          <w:sz w:val="22"/>
+          <w:szCs w:val="22"/>
+          <w:lang w:eastAsia="en-GB"/>
+        </w:rPr>
+      </w:pPr>
+    </w:p>
+    <w:p>
+      <w:pPr>
+        <w:rPr>
+          <w:rFonts w:asciiTheme="majorHAnsi" w:hAnsiTheme="majorHAnsi" w:cstheme="majorHAnsi"/>
+          <w:color w:val="000000" w:themeColor="text1"/>
+          <w:sz w:val="22"/>
+          <w:szCs w:val="22"/>
+          <w:lang w:eastAsia="en-GB"/>
+        </w:rPr>
+      </w:pPr>
+      <w:r>
+        <w:rPr>
+          <w:rFonts w:asciiTheme="majorHAnsi" w:hAnsiTheme="majorHAnsi" w:cstheme="majorHAnsi"/>
+          <w:color w:val="000000" w:themeColor="text1"/>
+          <w:sz w:val="22"/>
+          <w:szCs w:val="22"/>
+          <w:lang w:eastAsia="en-GB"/>
+        </w:rPr>
+        <w:t xml:space="preserve">As this was not a required </w:t>
+      </w:r>
+      <w:proofErr w:type="gramStart"/>
+      <w:r>
+        <w:rPr>
+          <w:rFonts w:asciiTheme="majorHAnsi" w:hAnsiTheme="majorHAnsi" w:cstheme="majorHAnsi"/>
+          <w:color w:val="000000" w:themeColor="text1"/>
+          <w:sz w:val="22"/>
+          <w:szCs w:val="22"/>
+          <w:lang w:eastAsia="en-GB"/>
+        </w:rPr>
+        <w:t>field</w:t>
+      </w:r>
+      <w:proofErr w:type="gramEnd"/>
+      <w:r>
+        <w:rPr>
+          <w:rFonts w:asciiTheme="majorHAnsi" w:hAnsiTheme="majorHAnsi" w:cstheme="majorHAnsi"/>
+          <w:color w:val="000000" w:themeColor="text1"/>
+          <w:sz w:val="22"/>
+          <w:szCs w:val="22"/>
+          <w:lang w:eastAsia="en-GB"/>
+        </w:rPr>
+        <w:t xml:space="preserve"> I was able to just remove it from the </w:t>
+      </w:r>
+      <w:proofErr w:type="spellStart"/>
+      <w:r>
+        <w:rPr>
+          <w:rFonts w:asciiTheme="majorHAnsi" w:hAnsiTheme="majorHAnsi" w:cstheme="majorHAnsi"/>
+          <w:color w:val="000000" w:themeColor="text1"/>
+          <w:sz w:val="22"/>
+          <w:szCs w:val="22"/>
+          <w:lang w:eastAsia="en-GB"/>
+        </w:rPr>
+        <w:t>yaml</w:t>
+      </w:r>
+      <w:proofErr w:type="spellEnd"/>
+      <w:r>
+        <w:rPr>
+          <w:rFonts w:asciiTheme="majorHAnsi" w:hAnsiTheme="majorHAnsi" w:cstheme="majorHAnsi"/>
+          <w:color w:val="000000" w:themeColor="text1"/>
+          <w:sz w:val="22"/>
+          <w:szCs w:val="22"/>
+          <w:lang w:eastAsia="en-GB"/>
+        </w:rPr>
+        <w:t xml:space="preserve"> file and take the default settings in </w:t>
+      </w:r>
+      <w:r>
+        <w:rPr>
+          <w:rFonts w:asciiTheme="majorHAnsi" w:hAnsiTheme="majorHAnsi" w:cstheme="majorHAnsi"/>
+          <w:color w:val="000000" w:themeColor="text1"/>
+          <w:sz w:val="22"/>
+          <w:szCs w:val="22"/>
+          <w:lang w:eastAsia="en-GB"/>
+        </w:rPr>
+        <w:t>AWS</w:t>
+      </w:r>
+      <w:r>
+        <w:rPr>
+          <w:rFonts w:asciiTheme="majorHAnsi" w:hAnsiTheme="majorHAnsi" w:cstheme="majorHAnsi"/>
+          <w:color w:val="000000" w:themeColor="text1"/>
+          <w:sz w:val="22"/>
+          <w:szCs w:val="22"/>
+          <w:lang w:eastAsia="en-GB"/>
+        </w:rPr>
+        <w:t xml:space="preserve">. </w:t>
+      </w:r>
+    </w:p>
+    <w:p>
+      <w:pPr>
+        <w:pStyle w:val="Heading2"/>
+        <w:rPr>
+          <w:rFonts w:eastAsia="Times New Roman"/>
+          <w:lang w:eastAsia="en-GB"/>
+        </w:rPr>
+      </w:pPr>
+      <w:bookmarkStart w:id="6" w:name="_Toc101049837"/>
+      <w:r>
+        <w:rPr>
+          <w:rFonts w:eastAsia="Times New Roman"/>
+          <w:lang w:eastAsia="en-GB"/>
+        </w:rPr>
+        <w:t>Description of how the application can be cost optimised</w:t>
+      </w:r>
+      <w:bookmarkEnd w:id="6"/>
+      <w:r>
+        <w:rPr>
+          <w:rFonts w:eastAsia="Times New Roman"/>
+          <w:lang w:eastAsia="en-GB"/>
+        </w:rPr>
+        <w:t xml:space="preserve"> </w:t>
+      </w:r>
+    </w:p>
+    <w:p>
+      <w:pPr>
+        <w:rPr>
+          <w:rFonts w:asciiTheme="majorHAnsi" w:hAnsiTheme="majorHAnsi" w:cstheme="majorHAnsi"/>
+          <w:sz w:val="22"/>
+          <w:szCs w:val="22"/>
+          <w:lang w:eastAsia="en-GB"/>
+        </w:rPr>
+      </w:pPr>
+      <w:r>
+        <w:rPr>
+          <w:rFonts w:asciiTheme="majorHAnsi" w:hAnsiTheme="majorHAnsi" w:cstheme="majorHAnsi"/>
+          <w:sz w:val="22"/>
+          <w:szCs w:val="22"/>
+          <w:lang w:eastAsia="en-GB"/>
+        </w:rPr>
+        <w:t>(</w:t>
+      </w:r>
+      <w:proofErr w:type="gramStart"/>
+      <w:r>
+        <w:rPr>
+          <w:rFonts w:asciiTheme="majorHAnsi" w:hAnsiTheme="majorHAnsi" w:cstheme="majorHAnsi"/>
+          <w:sz w:val="22"/>
+          <w:szCs w:val="22"/>
+          <w:lang w:eastAsia="en-GB"/>
+        </w:rPr>
+        <w:t>considering</w:t>
+      </w:r>
+      <w:proofErr w:type="gramEnd"/>
+      <w:r>
+        <w:rPr>
+          <w:rFonts w:asciiTheme="majorHAnsi" w:hAnsiTheme="majorHAnsi" w:cstheme="majorHAnsi"/>
+          <w:sz w:val="22"/>
+          <w:szCs w:val="22"/>
+          <w:lang w:eastAsia="en-GB"/>
+        </w:rPr>
+        <w:t xml:space="preserve"> many image files uploads and running over a longer period of time</w:t>
+      </w:r>
+      <w:r>
+        <w:rPr>
+          <w:rFonts w:asciiTheme="majorHAnsi" w:hAnsiTheme="majorHAnsi" w:cstheme="majorHAnsi"/>
+          <w:sz w:val="22"/>
+          <w:szCs w:val="22"/>
+          <w:lang w:eastAsia="en-GB"/>
+        </w:rPr>
+        <w:t>)</w:t>
+      </w:r>
+      <w:r>
+        <w:rPr>
+          <w:rFonts w:asciiTheme="majorHAnsi" w:hAnsiTheme="majorHAnsi" w:cstheme="majorHAnsi"/>
+          <w:sz w:val="22"/>
+          <w:szCs w:val="22"/>
+          <w:lang w:eastAsia="en-GB"/>
+        </w:rPr>
+        <w:br/>
+      </w:r>
+    </w:p>
+    <w:p>
+      <w:pPr>
         <w:rPr>
           <w:rFonts w:ascii="Arial" w:eastAsia="Times New Roman" w:hAnsi="Arial" w:cs="Arial"/>
           <w:sz w:val="30"/>
           <w:szCs w:val="30"/>
           <w:lang w:eastAsia="en-GB"/>
         </w:rPr>
-        <w:t xml:space="preserve">Log events show how much you are billed for </w:t>
-      </w:r>
-    </w:p>
-    <w:p>
-      <w:pPr>
+      </w:pPr>
+      <w:r>
         <w:rPr>
           <w:rFonts w:ascii="Arial" w:eastAsia="Times New Roman" w:hAnsi="Arial" w:cs="Arial"/>
           <w:sz w:val="30"/>
           <w:szCs w:val="30"/>
           <w:lang w:eastAsia="en-GB"/>
         </w:rPr>
-      </w:pPr>
+        <w:t xml:space="preserve">Log events show how much you are billed for </w:t>
+      </w:r>
     </w:p>
     <w:p>
       <w:pPr>
@@ -1637,15 +3380,16 @@
           <w:lang w:eastAsia="en-GB"/>
         </w:rPr>
       </w:pPr>
-      <w:r>
+    </w:p>
+    <w:p>
+      <w:pPr>
         <w:rPr>
           <w:rFonts w:ascii="Arial" w:eastAsia="Times New Roman" w:hAnsi="Arial" w:cs="Arial"/>
           <w:sz w:val="30"/>
           <w:szCs w:val="30"/>
           <w:lang w:eastAsia="en-GB"/>
         </w:rPr>
-        <w:t xml:space="preserve">Amazon SNS </w:t>
-      </w:r>
+      </w:pPr>
       <w:r>
         <w:rPr>
           <w:rFonts w:ascii="Arial" w:eastAsia="Times New Roman" w:hAnsi="Arial" w:cs="Arial"/>
@@ -1653,17 +3397,26 @@
           <w:szCs w:val="30"/>
           <w:lang w:eastAsia="en-GB"/>
         </w:rPr>
-        <w:t xml:space="preserve">provides in-transit encryption by default but not at-rest. Enabling at-rest to the server side will increased the security. </w:t>
-      </w:r>
-    </w:p>
-    <w:p>
-      <w:pPr>
+        <w:t xml:space="preserve">Amazon SNS </w:t>
+      </w:r>
+      <w:r>
         <w:rPr>
           <w:rFonts w:ascii="Arial" w:eastAsia="Times New Roman" w:hAnsi="Arial" w:cs="Arial"/>
           <w:sz w:val="30"/>
           <w:szCs w:val="30"/>
           <w:lang w:eastAsia="en-GB"/>
         </w:rPr>
+        <w:t xml:space="preserve">provides in-transit encryption by default but not at-rest. Enabling at-rest to the server side will increased the security. </w:t>
+      </w:r>
+    </w:p>
+    <w:p>
+      <w:pPr>
+        <w:rPr>
+          <w:rFonts w:ascii="Arial" w:eastAsia="Times New Roman" w:hAnsi="Arial" w:cs="Arial"/>
+          <w:sz w:val="30"/>
+          <w:szCs w:val="30"/>
+          <w:lang w:eastAsia="en-GB"/>
+        </w:rPr>
       </w:pPr>
     </w:p>
     <w:p>
@@ -1694,6 +3447,7 @@
           <w:lang w:eastAsia="en-GB"/>
         </w:rPr>
       </w:pPr>
+      <w:proofErr w:type="spellStart"/>
       <w:r>
         <w:rPr>
           <w:rFonts w:ascii="Courier New" w:eastAsia="Times New Roman" w:hAnsi="Courier New" w:cs="Courier New"/>
@@ -1703,6 +3457,7 @@
         </w:rPr>
         <w:t>KmsDataKeyReusePeriodSeconds</w:t>
       </w:r>
+      <w:proofErr w:type="spellEnd"/>
     </w:p>
     <w:p>
       <w:pPr>
@@ -1728,6 +3483,7 @@
           <w:lang w:eastAsia="en-GB"/>
         </w:rPr>
       </w:pPr>
+      <w:proofErr w:type="spellStart"/>
       <w:r>
         <w:rPr>
           <w:rFonts w:ascii="Courier New" w:eastAsia="Times New Roman" w:hAnsi="Courier New" w:cs="Courier New"/>
@@ -1737,6 +3493,7 @@
         </w:rPr>
         <w:t>MaximumMessageSize</w:t>
       </w:r>
+      <w:proofErr w:type="spellEnd"/>
     </w:p>
     <w:p>
       <w:pPr>
@@ -1849,7 +3606,7 @@
           <w:lang w:eastAsia="en-GB"/>
         </w:rPr>
       </w:pPr>
-      <w:bookmarkStart w:id="4" w:name="_Toc100744372"/>
+      <w:bookmarkStart w:id="7" w:name="_Toc101049838"/>
       <w:r>
         <w:rPr>
           <w:rFonts w:eastAsia="Times New Roman"/>
@@ -1858,7 +3615,7 @@
         <w:lastRenderedPageBreak/>
         <w:t>Security features and application testing (10 marks)</w:t>
       </w:r>
-      <w:bookmarkEnd w:id="4"/>
+      <w:bookmarkEnd w:id="7"/>
       <w:r>
         <w:rPr>
           <w:rFonts w:ascii="Times New Roman" w:eastAsia="Times New Roman" w:hAnsi="Times New Roman" w:cs="Times New Roman"/>
@@ -1875,7 +3632,7 @@
           <w:lang w:eastAsia="en-GB"/>
         </w:rPr>
       </w:pPr>
-      <w:bookmarkStart w:id="5" w:name="_Toc100744373"/>
+      <w:bookmarkStart w:id="8" w:name="_Toc101049839"/>
       <w:r>
         <w:rPr>
           <w:rFonts w:eastAsia="Times New Roman"/>
@@ -1897,7 +3654,7 @@
         </w:rPr>
         <w:t>features available in AWS</w:t>
       </w:r>
-      <w:bookmarkEnd w:id="5"/>
+      <w:bookmarkEnd w:id="8"/>
       <w:r>
         <w:rPr>
           <w:rFonts w:ascii="Times New Roman" w:eastAsia="Times New Roman" w:hAnsi="Times New Roman" w:cs="Times New Roman"/>
@@ -1924,7 +3681,7 @@
         </w:rPr>
         <w:t xml:space="preserve">AWS IAM – security credentials: </w:t>
       </w:r>
-      <w:hyperlink r:id="rId8" w:history="1">
+      <w:hyperlink r:id="rId14" w:history="1">
         <w:r>
           <w:rPr>
             <w:rStyle w:val="Hyperlink"/>
@@ -1993,7 +3750,7 @@
           <w:lang w:eastAsia="en-GB"/>
         </w:rPr>
       </w:pPr>
-      <w:bookmarkStart w:id="6" w:name="_Toc100744374"/>
+      <w:bookmarkStart w:id="9" w:name="_Toc101049840"/>
       <w:r>
         <w:rPr>
           <w:rFonts w:eastAsia="Times New Roman"/>
@@ -2001,23 +3758,165 @@
         </w:rPr>
         <w:t>Application Testing</w:t>
       </w:r>
-      <w:bookmarkEnd w:id="6"/>
+      <w:bookmarkEnd w:id="9"/>
     </w:p>
     <w:p/>
+    <w:p>
+      <w:r>
+        <w:rPr>
+          <w:rFonts w:ascii="Arial" w:eastAsia="Times New Roman" w:hAnsi="Arial" w:cs="Arial"/>
+          <w:noProof/>
+          <w:sz w:val="30"/>
+          <w:szCs w:val="30"/>
+          <w:lang w:eastAsia="en-GB"/>
+        </w:rPr>
+        <mc:AlternateContent>
+          <mc:Choice Requires="wps">
+            <w:drawing>
+              <wp:anchor distT="0" distB="0" distL="114300" distR="114300" simplePos="0" relativeHeight="251668480" behindDoc="0" locked="0" layoutInCell="1" allowOverlap="1" wp14:anchorId="58D799F2" wp14:editId="170E2C76">
+                <wp:simplePos x="0" y="0"/>
+                <wp:positionH relativeFrom="column">
+                  <wp:posOffset>817336</wp:posOffset>
+                </wp:positionH>
+                <wp:positionV relativeFrom="paragraph">
+                  <wp:posOffset>2297520</wp:posOffset>
+                </wp:positionV>
+                <wp:extent cx="2407557" cy="284843"/>
+                <wp:effectExtent l="25400" t="25400" r="43815" b="33020"/>
+                <wp:wrapNone/>
+                <wp:docPr id="7" name="Rectangle 7"/>
+                <wp:cNvGraphicFramePr/>
+                <a:graphic xmlns:a="http://schemas.openxmlformats.org/drawingml/2006/main">
+                  <a:graphicData uri="http://schemas.microsoft.com/office/word/2010/wordprocessingShape">
+                    <wps:wsp>
+                      <wps:cNvSpPr/>
+                      <wps:spPr>
+                        <a:xfrm>
+                          <a:off x="0" y="0"/>
+                          <a:ext cx="2407557" cy="284843"/>
+                        </a:xfrm>
+                        <a:prstGeom prst="rect">
+                          <a:avLst/>
+                        </a:prstGeom>
+                        <a:noFill/>
+                        <a:ln w="57150">
+                          <a:solidFill>
+                            <a:schemeClr val="accent6"/>
+                          </a:solidFill>
+                        </a:ln>
+                      </wps:spPr>
+                      <wps:style>
+                        <a:lnRef idx="2">
+                          <a:schemeClr val="accent1">
+                            <a:shade val="50000"/>
+                          </a:schemeClr>
+                        </a:lnRef>
+                        <a:fillRef idx="1">
+                          <a:schemeClr val="accent1"/>
+                        </a:fillRef>
+                        <a:effectRef idx="0">
+                          <a:schemeClr val="accent1"/>
+                        </a:effectRef>
+                        <a:fontRef idx="minor">
+                          <a:schemeClr val="lt1"/>
+                        </a:fontRef>
+                      </wps:style>
+                      <wps:bodyPr rot="0" spcFirstLastPara="0" vertOverflow="overflow" horzOverflow="overflow" vert="horz" wrap="square" lIns="91440" tIns="45720" rIns="91440" bIns="45720" numCol="1" spcCol="0" rtlCol="0" fromWordArt="0" anchor="ctr" anchorCtr="0" forceAA="0" compatLnSpc="1">
+                        <a:prstTxWarp prst="textNoShape">
+                          <a:avLst/>
+                        </a:prstTxWarp>
+                        <a:noAutofit/>
+                      </wps:bodyPr>
+                    </wps:wsp>
+                  </a:graphicData>
+                </a:graphic>
+                <wp14:sizeRelH relativeFrom="margin">
+                  <wp14:pctWidth>0</wp14:pctWidth>
+                </wp14:sizeRelH>
+                <wp14:sizeRelV relativeFrom="margin">
+                  <wp14:pctHeight>0</wp14:pctHeight>
+                </wp14:sizeRelV>
+              </wp:anchor>
+            </w:drawing>
+          </mc:Choice>
+          <mc:Fallback>
+            <w:pict>
+              <v:rect w14:anchorId="3083136B" id="Rectangle 7" o:spid="_x0000_s1026" style="position:absolute;margin-left:64.35pt;margin-top:180.9pt;width:189.55pt;height:22.45pt;z-index:251668480;visibility:visible;mso-wrap-style:square;mso-width-percent:0;mso-height-percent:0;mso-wrap-distance-left:9pt;mso-wrap-distance-top:0;mso-wrap-distance-right:9pt;mso-wrap-distance-bottom:0;mso-position-horizontal:absolute;mso-position-horizontal-relative:text;mso-position-vertical:absolute;mso-position-vertical-relative:text;mso-width-percent:0;mso-height-percent:0;mso-width-relative:margin;mso-height-relative:margin;v-text-anchor:middle" o:gfxdata="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" filled="f" strokecolor="#70ad47 [3209]" strokeweight="4.5pt"/>
+            </w:pict>
+          </mc:Fallback>
+        </mc:AlternateContent>
+      </w:r>
+      <w:r>
+        <w:rPr>
+          <w:noProof/>
+        </w:rPr>
+        <w:drawing>
+          <wp:inline distT="0" distB="0" distL="0" distR="0" wp14:anchorId="2B60AA9B" wp14:editId="39B50E89">
+            <wp:extent cx="5461907" cy="4179995"/>
+            <wp:effectExtent l="0" t="0" r="0" b="0"/>
+            <wp:docPr id="6" name="Picture 6" descr="Graphical user interface, text, application&#10;&#10;Description automatically generated"/>
+            <wp:cNvGraphicFramePr>
+              <a:graphicFrameLocks xmlns:a="http://schemas.openxmlformats.org/drawingml/2006/main" noChangeAspect="1"/>
+            </wp:cNvGraphicFramePr>
+            <a:graphic xmlns:a="http://schemas.openxmlformats.org/drawingml/2006/main">
+              <a:graphicData uri="http://schemas.openxmlformats.org/drawingml/2006/picture">
+                <pic:pic xmlns:pic="http://schemas.openxmlformats.org/drawingml/2006/picture">
+                  <pic:nvPicPr>
+                    <pic:cNvPr id="6" name="Picture 6" descr="Graphical user interface, text, application&#10;&#10;Description automatically generated"/>
+                    <pic:cNvPicPr/>
+                  </pic:nvPicPr>
+                  <pic:blipFill>
+                    <a:blip r:embed="rId15" cstate="print">
+                      <a:extLst>
+                        <a:ext uri="{28A0092B-C50C-407E-A947-70E740481C1C}">
+                          <a14:useLocalDpi xmlns:a14="http://schemas.microsoft.com/office/drawing/2010/main" val="0"/>
+                        </a:ext>
+                      </a:extLst>
+                    </a:blip>
+                    <a:stretch>
+                      <a:fillRect/>
+                    </a:stretch>
+                  </pic:blipFill>
+                  <pic:spPr>
+                    <a:xfrm>
+                      <a:off x="0" y="0"/>
+                      <a:ext cx="5480353" cy="4194111"/>
+                    </a:xfrm>
+                    <a:prstGeom prst="rect">
+                      <a:avLst/>
+                    </a:prstGeom>
+                  </pic:spPr>
+                </pic:pic>
+              </a:graphicData>
+            </a:graphic>
+          </wp:inline>
+        </w:drawing>
+      </w:r>
+    </w:p>
+    <w:p>
+      <w:r>
+        <w:br w:type="page"/>
+      </w:r>
+    </w:p>
+    <w:p>
+      <w:pPr>
+        <w:pStyle w:val="Heading1"/>
+      </w:pPr>
+      <w:bookmarkStart w:id="10" w:name="_Toc101049841"/>
+      <w:r>
+        <w:lastRenderedPageBreak/>
+        <w:t>References:</w:t>
+      </w:r>
+      <w:bookmarkEnd w:id="10"/>
+    </w:p>
     <w:p/>
     <w:p>
       <w:r>
-        <w:br w:type="page"/>
-      </w:r>
-    </w:p>
-    <w:p>
-      <w:r>
-        <w:lastRenderedPageBreak/>
         <w:t>Create SQS</w:t>
       </w:r>
     </w:p>
     <w:p>
-      <w:hyperlink r:id="rId9" w:history="1">
+      <w:hyperlink r:id="rId16" w:history="1">
         <w:r>
           <w:rPr>
             <w:rStyle w:val="Hyperlink"/>
@@ -2036,7 +3935,7 @@
       </w:r>
     </w:p>
     <w:p>
-      <w:hyperlink r:id="rId10" w:history="1">
+      <w:hyperlink r:id="rId17" w:history="1">
         <w:r>
           <w:rPr>
             <w:rStyle w:val="Hyperlink"/>
@@ -2049,7 +3948,7 @@
       </w:r>
     </w:p>
     <w:p>
-      <w:hyperlink r:id="rId11" w:history="1">
+      <w:hyperlink r:id="rId18" w:anchor="cfn-sqs-queue-deduplicationscope" w:history="1">
         <w:r>
           <w:rPr>
             <w:rStyle w:val="Hyperlink"/>
@@ -2068,7 +3967,7 @@
       </w:r>
     </w:p>
     <w:p>
-      <w:hyperlink r:id="rId12" w:history="1">
+      <w:hyperlink r:id="rId19" w:history="1">
         <w:r>
           <w:rPr>
             <w:rStyle w:val="Hyperlink"/>
@@ -2090,7 +3989,7 @@
       </w:r>
     </w:p>
     <w:p>
-      <w:hyperlink r:id="rId13" w:history="1">
+      <w:hyperlink r:id="rId20" w:history="1">
         <w:r>
           <w:rPr>
             <w:rStyle w:val="Hyperlink"/>
@@ -2098,10 +3997,98 @@
           <w:t>https://towardsdatascience.com/working-with-amazon-sns-with-boto3-7acb1347622d</w:t>
         </w:r>
       </w:hyperlink>
+    </w:p>
+    <w:p/>
+    <w:p>
+      <w:r>
+        <w:t>SQS boto3</w:t>
+      </w:r>
+    </w:p>
+    <w:p>
+      <w:hyperlink r:id="rId21" w:history="1">
+        <w:r>
+          <w:rPr>
+            <w:rStyle w:val="Hyperlink"/>
+          </w:rPr>
+          <w:t>https://www.learnaws.org/2020/12/17/aws-sqs-boto3-guide/</w:t>
+        </w:r>
+      </w:hyperlink>
       <w:r>
         <w:t xml:space="preserve"> </w:t>
       </w:r>
-    </w:p>
+      <w:r>
+        <w:t xml:space="preserve"> </w:t>
+      </w:r>
+    </w:p>
+    <w:p/>
+    <w:p>
+      <w:r>
+        <w:t>S3 bucket notification</w:t>
+      </w:r>
+    </w:p>
+    <w:p>
+      <w:hyperlink r:id="rId22" w:history="1">
+        <w:r>
+          <w:rPr>
+            <w:rStyle w:val="Hyperlink"/>
+          </w:rPr>
+          <w:t>https://docs.aws.amazon.com/Am</w:t>
+        </w:r>
+        <w:r>
+          <w:rPr>
+            <w:rStyle w:val="Hyperlink"/>
+          </w:rPr>
+          <w:t>a</w:t>
+        </w:r>
+        <w:r>
+          <w:rPr>
+            <w:rStyle w:val="Hyperlink"/>
+          </w:rPr>
+          <w:t>zonS3/latest/userguide/NotificationHowTo.html</w:t>
+        </w:r>
+      </w:hyperlink>
+      <w:r>
+        <w:t xml:space="preserve"> </w:t>
+      </w:r>
+    </w:p>
+    <w:p>
+      <w:hyperlink r:id="rId23" w:history="1">
+        <w:r>
+          <w:rPr>
+            <w:rStyle w:val="Hyperlink"/>
+          </w:rPr>
+          <w:t>https://docs.aws.amazon.com/AmazonS3/latest/userguide/ways-to-add-notification-config-to-bucket.html#step1-create-sns-topic-for-notification</w:t>
+        </w:r>
+      </w:hyperlink>
+      <w:r>
+        <w:t xml:space="preserve"> </w:t>
+      </w:r>
+    </w:p>
+    <w:p/>
+    <w:p>
+      <w:r>
+        <w:t xml:space="preserve">AWS </w:t>
+      </w:r>
+      <w:proofErr w:type="spellStart"/>
+      <w:r>
+        <w:t>Recoginition</w:t>
+      </w:r>
+      <w:proofErr w:type="spellEnd"/>
+    </w:p>
+    <w:p>
+      <w:hyperlink r:id="rId24" w:history="1">
+        <w:r>
+          <w:rPr>
+            <w:rStyle w:val="Hyperlink"/>
+          </w:rPr>
+          <w:t>https://docs.aws.amazon.com/rekognition/latest/dg/ppe-detection.html</w:t>
+        </w:r>
+      </w:hyperlink>
+      <w:r>
+        <w:t xml:space="preserve"> </w:t>
+      </w:r>
+    </w:p>
+    <w:p/>
     <w:sectPr>
       <w:pgSz w:w="11900" w:h="16840"/>
       <w:pgMar w:top="1440" w:right="1440" w:bottom="1440" w:left="1440" w:header="708" w:footer="708" w:gutter="0"/>
@@ -2205,8 +4192,368 @@
       </w:pPr>
     </w:lvl>
   </w:abstractNum>
+  <w:abstractNum w:abstractNumId="1" w15:restartNumberingAfterBreak="0">
+    <w:nsid w:val="495912AF"/>
+    <w:multiLevelType w:val="multilevel"/>
+    <w:tmpl w:val="E4B82442"/>
+    <w:lvl w:ilvl="0">
+      <w:start w:val="1"/>
+      <w:numFmt w:val="bullet"/>
+      <w:lvlText w:val=""/>
+      <w:lvlJc w:val="left"/>
+      <w:pPr>
+        <w:tabs>
+          <w:tab w:val="num" w:pos="720"/>
+        </w:tabs>
+        <w:ind w:left="720" w:hanging="360"/>
+      </w:pPr>
+      <w:rPr>
+        <w:rFonts w:ascii="Symbol" w:hAnsi="Symbol" w:hint="default"/>
+        <w:sz w:val="20"/>
+      </w:rPr>
+    </w:lvl>
+    <w:lvl w:ilvl="1" w:tentative="1">
+      <w:numFmt w:val="bullet"/>
+      <w:lvlText w:val="o"/>
+      <w:lvlJc w:val="left"/>
+      <w:pPr>
+        <w:tabs>
+          <w:tab w:val="num" w:pos="1440"/>
+        </w:tabs>
+        <w:ind w:left="1440" w:hanging="360"/>
+      </w:pPr>
+      <w:rPr>
+        <w:rFonts w:ascii="Courier New" w:hAnsi="Courier New" w:hint="default"/>
+        <w:sz w:val="20"/>
+      </w:rPr>
+    </w:lvl>
+    <w:lvl w:ilvl="2" w:tentative="1">
+      <w:numFmt w:val="bullet"/>
+      <w:lvlText w:val=""/>
+      <w:lvlJc w:val="left"/>
+      <w:pPr>
+        <w:tabs>
+          <w:tab w:val="num" w:pos="2160"/>
+        </w:tabs>
+        <w:ind w:left="2160" w:hanging="360"/>
+      </w:pPr>
+      <w:rPr>
+        <w:rFonts w:ascii="Wingdings" w:hAnsi="Wingdings" w:hint="default"/>
+        <w:sz w:val="20"/>
+      </w:rPr>
+    </w:lvl>
+    <w:lvl w:ilvl="3" w:tentative="1">
+      <w:numFmt w:val="bullet"/>
+      <w:lvlText w:val=""/>
+      <w:lvlJc w:val="left"/>
+      <w:pPr>
+        <w:tabs>
+          <w:tab w:val="num" w:pos="2880"/>
+        </w:tabs>
+        <w:ind w:left="2880" w:hanging="360"/>
+      </w:pPr>
+      <w:rPr>
+        <w:rFonts w:ascii="Wingdings" w:hAnsi="Wingdings" w:hint="default"/>
+        <w:sz w:val="20"/>
+      </w:rPr>
+    </w:lvl>
+    <w:lvl w:ilvl="4" w:tentative="1">
+      <w:numFmt w:val="bullet"/>
+      <w:lvlText w:val=""/>
+      <w:lvlJc w:val="left"/>
+      <w:pPr>
+        <w:tabs>
+          <w:tab w:val="num" w:pos="3600"/>
+        </w:tabs>
+        <w:ind w:left="3600" w:hanging="360"/>
+      </w:pPr>
+      <w:rPr>
+        <w:rFonts w:ascii="Wingdings" w:hAnsi="Wingdings" w:hint="default"/>
+        <w:sz w:val="20"/>
+      </w:rPr>
+    </w:lvl>
+    <w:lvl w:ilvl="5" w:tentative="1">
+      <w:numFmt w:val="bullet"/>
+      <w:lvlText w:val=""/>
+      <w:lvlJc w:val="left"/>
+      <w:pPr>
+        <w:tabs>
+          <w:tab w:val="num" w:pos="4320"/>
+        </w:tabs>
+        <w:ind w:left="4320" w:hanging="360"/>
+      </w:pPr>
+      <w:rPr>
+        <w:rFonts w:ascii="Wingdings" w:hAnsi="Wingdings" w:hint="default"/>
+        <w:sz w:val="20"/>
+      </w:rPr>
+    </w:lvl>
+    <w:lvl w:ilvl="6" w:tentative="1">
+      <w:numFmt w:val="bullet"/>
+      <w:lvlText w:val=""/>
+      <w:lvlJc w:val="left"/>
+      <w:pPr>
+        <w:tabs>
+          <w:tab w:val="num" w:pos="5040"/>
+        </w:tabs>
+        <w:ind w:left="5040" w:hanging="360"/>
+      </w:pPr>
+      <w:rPr>
+        <w:rFonts w:ascii="Wingdings" w:hAnsi="Wingdings" w:hint="default"/>
+        <w:sz w:val="20"/>
+      </w:rPr>
+    </w:lvl>
+    <w:lvl w:ilvl="7" w:tentative="1">
+      <w:numFmt w:val="bullet"/>
+      <w:lvlText w:val=""/>
+      <w:lvlJc w:val="left"/>
+      <w:pPr>
+        <w:tabs>
+          <w:tab w:val="num" w:pos="5760"/>
+        </w:tabs>
+        <w:ind w:left="5760" w:hanging="360"/>
+      </w:pPr>
+      <w:rPr>
+        <w:rFonts w:ascii="Wingdings" w:hAnsi="Wingdings" w:hint="default"/>
+        <w:sz w:val="20"/>
+      </w:rPr>
+    </w:lvl>
+    <w:lvl w:ilvl="8" w:tentative="1">
+      <w:numFmt w:val="bullet"/>
+      <w:lvlText w:val=""/>
+      <w:lvlJc w:val="left"/>
+      <w:pPr>
+        <w:tabs>
+          <w:tab w:val="num" w:pos="6480"/>
+        </w:tabs>
+        <w:ind w:left="6480" w:hanging="360"/>
+      </w:pPr>
+      <w:rPr>
+        <w:rFonts w:ascii="Wingdings" w:hAnsi="Wingdings" w:hint="default"/>
+        <w:sz w:val="20"/>
+      </w:rPr>
+    </w:lvl>
+  </w:abstractNum>
+  <w:abstractNum w:abstractNumId="2" w15:restartNumberingAfterBreak="0">
+    <w:nsid w:val="598B75DF"/>
+    <w:multiLevelType w:val="multilevel"/>
+    <w:tmpl w:val="8F0071AA"/>
+    <w:lvl w:ilvl="0">
+      <w:start w:val="1"/>
+      <w:numFmt w:val="decimal"/>
+      <w:lvlText w:val="%1."/>
+      <w:lvlJc w:val="left"/>
+      <w:pPr>
+        <w:tabs>
+          <w:tab w:val="num" w:pos="720"/>
+        </w:tabs>
+        <w:ind w:left="720" w:hanging="360"/>
+      </w:pPr>
+    </w:lvl>
+    <w:lvl w:ilvl="1" w:tentative="1">
+      <w:numFmt w:val="decimal"/>
+      <w:lvlText w:val="%2."/>
+      <w:lvlJc w:val="left"/>
+      <w:pPr>
+        <w:tabs>
+          <w:tab w:val="num" w:pos="1440"/>
+        </w:tabs>
+        <w:ind w:left="1440" w:hanging="360"/>
+      </w:pPr>
+    </w:lvl>
+    <w:lvl w:ilvl="2" w:tentative="1">
+      <w:numFmt w:val="decimal"/>
+      <w:lvlText w:val="%3."/>
+      <w:lvlJc w:val="left"/>
+      <w:pPr>
+        <w:tabs>
+          <w:tab w:val="num" w:pos="2160"/>
+        </w:tabs>
+        <w:ind w:left="2160" w:hanging="360"/>
+      </w:pPr>
+    </w:lvl>
+    <w:lvl w:ilvl="3" w:tentative="1">
+      <w:numFmt w:val="decimal"/>
+      <w:lvlText w:val="%4."/>
+      <w:lvlJc w:val="left"/>
+      <w:pPr>
+        <w:tabs>
+          <w:tab w:val="num" w:pos="2880"/>
+        </w:tabs>
+        <w:ind w:left="2880" w:hanging="360"/>
+      </w:pPr>
+    </w:lvl>
+    <w:lvl w:ilvl="4" w:tentative="1">
+      <w:numFmt w:val="decimal"/>
+      <w:lvlText w:val="%5."/>
+      <w:lvlJc w:val="left"/>
+      <w:pPr>
+        <w:tabs>
+          <w:tab w:val="num" w:pos="3600"/>
+        </w:tabs>
+        <w:ind w:left="3600" w:hanging="360"/>
+      </w:pPr>
+    </w:lvl>
+    <w:lvl w:ilvl="5" w:tentative="1">
+      <w:numFmt w:val="decimal"/>
+      <w:lvlText w:val="%6."/>
+      <w:lvlJc w:val="left"/>
+      <w:pPr>
+        <w:tabs>
+          <w:tab w:val="num" w:pos="4320"/>
+        </w:tabs>
+        <w:ind w:left="4320" w:hanging="360"/>
+      </w:pPr>
+    </w:lvl>
+    <w:lvl w:ilvl="6" w:tentative="1">
+      <w:numFmt w:val="decimal"/>
+      <w:lvlText w:val="%7."/>
+      <w:lvlJc w:val="left"/>
+      <w:pPr>
+        <w:tabs>
+          <w:tab w:val="num" w:pos="5040"/>
+        </w:tabs>
+        <w:ind w:left="5040" w:hanging="360"/>
+      </w:pPr>
+    </w:lvl>
+    <w:lvl w:ilvl="7" w:tentative="1">
+      <w:numFmt w:val="decimal"/>
+      <w:lvlText w:val="%8."/>
+      <w:lvlJc w:val="left"/>
+      <w:pPr>
+        <w:tabs>
+          <w:tab w:val="num" w:pos="5760"/>
+        </w:tabs>
+        <w:ind w:left="5760" w:hanging="360"/>
+      </w:pPr>
+    </w:lvl>
+    <w:lvl w:ilvl="8" w:tentative="1">
+      <w:numFmt w:val="decimal"/>
+      <w:lvlText w:val="%9."/>
+      <w:lvlJc w:val="left"/>
+      <w:pPr>
+        <w:tabs>
+          <w:tab w:val="num" w:pos="6480"/>
+        </w:tabs>
+        <w:ind w:left="6480" w:hanging="360"/>
+      </w:pPr>
+    </w:lvl>
+  </w:abstractNum>
+  <w:abstractNum w:abstractNumId="3" w15:restartNumberingAfterBreak="0">
+    <w:nsid w:val="7AAA2C43"/>
+    <w:multiLevelType w:val="multilevel"/>
+    <w:tmpl w:val="7CF8CAC2"/>
+    <w:lvl w:ilvl="0">
+      <w:start w:val="1"/>
+      <w:numFmt w:val="decimal"/>
+      <w:lvlText w:val="%1."/>
+      <w:lvlJc w:val="left"/>
+      <w:pPr>
+        <w:tabs>
+          <w:tab w:val="num" w:pos="720"/>
+        </w:tabs>
+        <w:ind w:left="720" w:hanging="360"/>
+      </w:pPr>
+    </w:lvl>
+    <w:lvl w:ilvl="1" w:tentative="1">
+      <w:numFmt w:val="decimal"/>
+      <w:lvlText w:val="%2."/>
+      <w:lvlJc w:val="left"/>
+      <w:pPr>
+        <w:tabs>
+          <w:tab w:val="num" w:pos="1440"/>
+        </w:tabs>
+        <w:ind w:left="1440" w:hanging="360"/>
+      </w:pPr>
+    </w:lvl>
+    <w:lvl w:ilvl="2" w:tentative="1">
+      <w:numFmt w:val="decimal"/>
+      <w:lvlText w:val="%3."/>
+      <w:lvlJc w:val="left"/>
+      <w:pPr>
+        <w:tabs>
+          <w:tab w:val="num" w:pos="2160"/>
+        </w:tabs>
+        <w:ind w:left="2160" w:hanging="360"/>
+      </w:pPr>
+    </w:lvl>
+    <w:lvl w:ilvl="3" w:tentative="1">
+      <w:numFmt w:val="decimal"/>
+      <w:lvlText w:val="%4."/>
+      <w:lvlJc w:val="left"/>
+      <w:pPr>
+        <w:tabs>
+          <w:tab w:val="num" w:pos="2880"/>
+        </w:tabs>
+        <w:ind w:left="2880" w:hanging="360"/>
+      </w:pPr>
+    </w:lvl>
+    <w:lvl w:ilvl="4" w:tentative="1">
+      <w:numFmt w:val="decimal"/>
+      <w:lvlText w:val="%5."/>
+      <w:lvlJc w:val="left"/>
+      <w:pPr>
+        <w:tabs>
+          <w:tab w:val="num" w:pos="3600"/>
+        </w:tabs>
+        <w:ind w:left="3600" w:hanging="360"/>
+      </w:pPr>
+    </w:lvl>
+    <w:lvl w:ilvl="5" w:tentative="1">
+      <w:numFmt w:val="decimal"/>
+      <w:lvlText w:val="%6."/>
+      <w:lvlJc w:val="left"/>
+      <w:pPr>
+        <w:tabs>
+          <w:tab w:val="num" w:pos="4320"/>
+        </w:tabs>
+        <w:ind w:left="4320" w:hanging="360"/>
+      </w:pPr>
+    </w:lvl>
+    <w:lvl w:ilvl="6" w:tentative="1">
+      <w:numFmt w:val="decimal"/>
+      <w:lvlText w:val="%7."/>
+      <w:lvlJc w:val="left"/>
+      <w:pPr>
+        <w:tabs>
+          <w:tab w:val="num" w:pos="5040"/>
+        </w:tabs>
+        <w:ind w:left="5040" w:hanging="360"/>
+      </w:pPr>
+    </w:lvl>
+    <w:lvl w:ilvl="7" w:tentative="1">
+      <w:numFmt w:val="decimal"/>
+      <w:lvlText w:val="%8."/>
+      <w:lvlJc w:val="left"/>
+      <w:pPr>
+        <w:tabs>
+          <w:tab w:val="num" w:pos="5760"/>
+        </w:tabs>
+        <w:ind w:left="5760" w:hanging="360"/>
+      </w:pPr>
+    </w:lvl>
+    <w:lvl w:ilvl="8" w:tentative="1">
+      <w:numFmt w:val="decimal"/>
+      <w:lvlText w:val="%9."/>
+      <w:lvlJc w:val="left"/>
+      <w:pPr>
+        <w:tabs>
+          <w:tab w:val="num" w:pos="6480"/>
+        </w:tabs>
+        <w:ind w:left="6480" w:hanging="360"/>
+      </w:pPr>
+    </w:lvl>
+  </w:abstractNum>
   <w:num w:numId="1" w16cid:durableId="258833268">
     <w:abstractNumId w:val="0"/>
+  </w:num>
+  <w:num w:numId="2" w16cid:durableId="1342660090">
+    <w:abstractNumId w:val="2"/>
+  </w:num>
+  <w:num w:numId="3" w16cid:durableId="125851746">
+    <w:abstractNumId w:val="1"/>
+  </w:num>
+  <w:num w:numId="4" w16cid:durableId="1933121454">
+    <w:abstractNumId w:val="3"/>
   </w:num>
 </w:numbering>
 </file>
@@ -2980,6 +5327,29 @@
       <w:lang w:eastAsia="en-GB"/>
     </w:rPr>
   </w:style>
+  <w:style w:type="character" w:styleId="FollowedHyperlink">
+    <w:name w:val="FollowedHyperlink"/>
+    <w:basedOn w:val="DefaultParagraphFont"/>
+    <w:uiPriority w:val="99"/>
+    <w:semiHidden/>
+    <w:unhideWhenUsed/>
+    <w:rsid w:val="00163C9D"/>
+    <w:rPr>
+      <w:color w:val="954F72" w:themeColor="followedHyperlink"/>
+      <w:u w:val="single"/>
+    </w:rPr>
+  </w:style>
+  <w:style w:type="character" w:styleId="Emphasis">
+    <w:name w:val="Emphasis"/>
+    <w:basedOn w:val="DefaultParagraphFont"/>
+    <w:uiPriority w:val="20"/>
+    <w:qFormat/>
+    <w:rsid w:val="00A74DE5"/>
+    <w:rPr>
+      <w:i/>
+      <w:iCs/>
+    </w:rPr>
+  </w:style>
 </w:styles>
 </file>
 

</xml_diff>